<commit_message>
Created Base 3rd Person Game in Unreal
</commit_message>
<xml_diff>
--- a/Technical Document/15011763 - Technical Document Template.docx
+++ b/Technical Document/15011763 - Technical Document Template.docx
@@ -3,27 +3,505 @@
 <w:document xmlns:wpc="http://schemas.microsoft.com/office/word/2010/wordprocessingCanvas" xmlns:mc="http://schemas.openxmlformats.org/markup-compatibility/2006" xmlns:o="urn:schemas-microsoft-com:office:office" xmlns:r="http://schemas.openxmlformats.org/officeDocument/2006/relationships" xmlns:m="http://schemas.openxmlformats.org/officeDocument/2006/math" xmlns:v="urn:schemas-microsoft-com:vml" xmlns:wp14="http://schemas.microsoft.com/office/word/2010/wordprocessingDrawing" xmlns:wp="http://schemas.openxmlformats.org/drawingml/2006/wordprocessingDrawing" xmlns:w10="urn:schemas-microsoft-com:office:word" xmlns:w="http://schemas.openxmlformats.org/wordprocessingml/2006/main" xmlns:w14="http://schemas.microsoft.com/office/word/2010/wordml" xmlns:wpg="http://schemas.microsoft.com/office/word/2010/wordprocessingGroup" xmlns:wpi="http://schemas.microsoft.com/office/word/2010/wordprocessingInk" xmlns:wne="http://schemas.microsoft.com/office/word/2006/wordml" xmlns:wps="http://schemas.microsoft.com/office/word/2010/wordprocessingShape" mc:Ignorable="w14 wp14">
   <w:body>
     <w:p>
-      <w:r>
-        <w:t>Title Page</w:t>
-      </w:r>
-    </w:p>
-    <w:p>
+      <w:pPr>
+        <w:pStyle w:val="Title"/>
+      </w:pPr>
+      <w:r>
+        <w:rPr>
+          <w:shd w:val="clear" w:color="auto" w:fill="FFFFFF"/>
+        </w:rPr>
+        <w:t>A Realistic Model for Creating Scent Trails in Games</w:t>
+      </w:r>
+      <w:r>
+        <w:rPr>
+          <w:shd w:val="clear" w:color="auto" w:fill="FFFFFF"/>
+        </w:rPr>
+        <w:t xml:space="preserve"> with Physics</w:t>
+      </w:r>
+    </w:p>
+    <w:p>
+      <w:pPr>
+        <w:pStyle w:val="Title"/>
+      </w:pPr>
       <w:r>
         <w:br w:type="page"/>
       </w:r>
     </w:p>
     <w:p>
+      <w:pPr>
+        <w:widowControl w:val="0"/>
+        <w:autoSpaceDE w:val="0"/>
+        <w:autoSpaceDN w:val="0"/>
+        <w:adjustRightInd w:val="0"/>
+        <w:ind w:right="333"/>
+        <w:jc w:val="both"/>
+        <w:rPr>
+          <w:rFonts w:asciiTheme="majorHAnsi" w:hAnsiTheme="majorHAnsi" w:cstheme="majorHAnsi"/>
+          <w:b/>
+          <w:bCs/>
+          <w:sz w:val="32"/>
+          <w:szCs w:val="32"/>
+          <w:u w:val="single"/>
+        </w:rPr>
+      </w:pPr>
+      <w:r>
+        <w:rPr>
+          <w:rFonts w:asciiTheme="majorHAnsi" w:hAnsiTheme="majorHAnsi" w:cstheme="majorHAnsi"/>
+          <w:b/>
+          <w:bCs/>
+          <w:sz w:val="32"/>
+          <w:szCs w:val="32"/>
+          <w:u w:val="single"/>
+        </w:rPr>
+        <w:lastRenderedPageBreak/>
+        <w:t>STATEMENT OF ORIGINALITY</w:t>
+      </w:r>
+    </w:p>
+    <w:p>
+      <w:pPr>
+        <w:widowControl w:val="0"/>
+        <w:autoSpaceDE w:val="0"/>
+        <w:autoSpaceDN w:val="0"/>
+        <w:adjustRightInd w:val="0"/>
+        <w:ind w:right="333"/>
+        <w:jc w:val="both"/>
+        <w:rPr>
+          <w:rFonts w:asciiTheme="majorHAnsi" w:hAnsiTheme="majorHAnsi" w:cstheme="majorHAnsi"/>
+          <w:b/>
+          <w:bCs/>
+          <w:sz w:val="32"/>
+          <w:szCs w:val="32"/>
+          <w:u w:val="single"/>
+        </w:rPr>
+      </w:pPr>
+    </w:p>
+    <w:p>
+      <w:pPr>
+        <w:widowControl w:val="0"/>
+        <w:autoSpaceDE w:val="0"/>
+        <w:autoSpaceDN w:val="0"/>
+        <w:adjustRightInd w:val="0"/>
+        <w:ind w:right="333"/>
+        <w:jc w:val="both"/>
+        <w:rPr>
+          <w:rFonts w:asciiTheme="majorHAnsi" w:hAnsiTheme="majorHAnsi" w:cstheme="majorHAnsi"/>
+          <w:b/>
+          <w:bCs/>
+          <w:sz w:val="32"/>
+          <w:szCs w:val="32"/>
+          <w:u w:val="single"/>
+        </w:rPr>
+      </w:pPr>
+      <w:r>
+        <w:rPr>
+          <w:rFonts w:asciiTheme="majorHAnsi" w:hAnsiTheme="majorHAnsi" w:cstheme="majorHAnsi"/>
+          <w:b/>
+          <w:bCs/>
+          <w:sz w:val="32"/>
+          <w:szCs w:val="32"/>
+          <w:u w:val="single"/>
+        </w:rPr>
+        <w:t>CS3D660 Individual Project</w:t>
+      </w:r>
+    </w:p>
+    <w:p>
+      <w:pPr>
+        <w:widowControl w:val="0"/>
+        <w:autoSpaceDE w:val="0"/>
+        <w:autoSpaceDN w:val="0"/>
+        <w:adjustRightInd w:val="0"/>
+        <w:ind w:right="333"/>
+        <w:jc w:val="both"/>
+        <w:rPr>
+          <w:rFonts w:asciiTheme="majorHAnsi" w:hAnsiTheme="majorHAnsi" w:cstheme="majorHAnsi"/>
+          <w:u w:val="single"/>
+        </w:rPr>
+      </w:pPr>
+    </w:p>
+    <w:p>
+      <w:pPr>
+        <w:widowControl w:val="0"/>
+        <w:autoSpaceDE w:val="0"/>
+        <w:autoSpaceDN w:val="0"/>
+        <w:adjustRightInd w:val="0"/>
+        <w:ind w:right="333"/>
+        <w:jc w:val="both"/>
+        <w:rPr>
+          <w:rFonts w:asciiTheme="majorHAnsi" w:hAnsiTheme="majorHAnsi" w:cstheme="majorHAnsi"/>
+          <w:u w:val="single"/>
+        </w:rPr>
+      </w:pPr>
+    </w:p>
+    <w:p>
+      <w:pPr>
+        <w:widowControl w:val="0"/>
+        <w:autoSpaceDE w:val="0"/>
+        <w:autoSpaceDN w:val="0"/>
+        <w:adjustRightInd w:val="0"/>
+        <w:ind w:right="333"/>
+        <w:jc w:val="both"/>
+        <w:rPr>
+          <w:rFonts w:asciiTheme="majorHAnsi" w:hAnsiTheme="majorHAnsi" w:cstheme="majorHAnsi"/>
+        </w:rPr>
+      </w:pPr>
+      <w:r>
+        <w:rPr>
+          <w:rFonts w:asciiTheme="majorHAnsi" w:hAnsiTheme="majorHAnsi" w:cstheme="majorHAnsi"/>
+        </w:rPr>
+        <w:t xml:space="preserve">This is to certify that, except where specific reference is made, the work described within this project is the result of the investigation carried out by </w:t>
+      </w:r>
       <w:proofErr w:type="gramStart"/>
       <w:r>
-        <w:lastRenderedPageBreak/>
-        <w:t>Statement  of</w:t>
+        <w:rPr>
+          <w:rFonts w:asciiTheme="majorHAnsi" w:hAnsiTheme="majorHAnsi" w:cstheme="majorHAnsi"/>
+        </w:rPr>
+        <w:t>myself</w:t>
       </w:r>
       <w:proofErr w:type="gramEnd"/>
       <w:r>
-        <w:t xml:space="preserve"> Originality</w:t>
-      </w:r>
-    </w:p>
-    <w:p>
+        <w:rPr>
+          <w:rFonts w:asciiTheme="majorHAnsi" w:hAnsiTheme="majorHAnsi" w:cstheme="majorHAnsi"/>
+        </w:rPr>
+        <w:t>, and that neither this project, nor any part of it, has been submitted in candidature for any other award other than this being presently studied.</w:t>
+      </w:r>
+    </w:p>
+    <w:p>
+      <w:pPr>
+        <w:widowControl w:val="0"/>
+        <w:autoSpaceDE w:val="0"/>
+        <w:autoSpaceDN w:val="0"/>
+        <w:adjustRightInd w:val="0"/>
+        <w:ind w:right="333"/>
+        <w:jc w:val="both"/>
+        <w:rPr>
+          <w:rFonts w:asciiTheme="majorHAnsi" w:hAnsiTheme="majorHAnsi" w:cstheme="majorHAnsi"/>
+        </w:rPr>
+      </w:pPr>
+    </w:p>
+    <w:p>
+      <w:pPr>
+        <w:widowControl w:val="0"/>
+        <w:autoSpaceDE w:val="0"/>
+        <w:autoSpaceDN w:val="0"/>
+        <w:adjustRightInd w:val="0"/>
+        <w:ind w:right="333"/>
+        <w:jc w:val="both"/>
+        <w:rPr>
+          <w:rFonts w:asciiTheme="majorHAnsi" w:hAnsiTheme="majorHAnsi" w:cstheme="majorHAnsi"/>
+        </w:rPr>
+      </w:pPr>
+      <w:r>
+        <w:rPr>
+          <w:rFonts w:asciiTheme="majorHAnsi" w:hAnsiTheme="majorHAnsi" w:cstheme="majorHAnsi"/>
+        </w:rPr>
+        <w:t>Any material taken from published texts or computerized sources have been fully referenced, and I fully realize the consequences of plagiarizing any of these sources.</w:t>
+      </w:r>
+    </w:p>
+    <w:p>
+      <w:pPr>
+        <w:widowControl w:val="0"/>
+        <w:autoSpaceDE w:val="0"/>
+        <w:autoSpaceDN w:val="0"/>
+        <w:adjustRightInd w:val="0"/>
+        <w:ind w:right="333"/>
+        <w:jc w:val="both"/>
+        <w:rPr>
+          <w:rFonts w:asciiTheme="majorHAnsi" w:hAnsiTheme="majorHAnsi" w:cstheme="majorHAnsi"/>
+        </w:rPr>
+      </w:pPr>
+    </w:p>
+    <w:p>
+      <w:pPr>
+        <w:widowControl w:val="0"/>
+        <w:autoSpaceDE w:val="0"/>
+        <w:autoSpaceDN w:val="0"/>
+        <w:adjustRightInd w:val="0"/>
+        <w:ind w:right="333"/>
+        <w:jc w:val="both"/>
+        <w:rPr>
+          <w:rFonts w:asciiTheme="majorHAnsi" w:hAnsiTheme="majorHAnsi" w:cstheme="majorHAnsi"/>
+        </w:rPr>
+      </w:pPr>
+    </w:p>
+    <w:p>
+      <w:pPr>
+        <w:widowControl w:val="0"/>
+        <w:autoSpaceDE w:val="0"/>
+        <w:autoSpaceDN w:val="0"/>
+        <w:adjustRightInd w:val="0"/>
+        <w:ind w:right="333"/>
+        <w:jc w:val="both"/>
+        <w:rPr>
+          <w:rFonts w:asciiTheme="majorHAnsi" w:hAnsiTheme="majorHAnsi" w:cstheme="majorHAnsi"/>
+        </w:rPr>
+      </w:pPr>
+    </w:p>
+    <w:p>
+      <w:pPr>
+        <w:widowControl w:val="0"/>
+        <w:autoSpaceDE w:val="0"/>
+        <w:autoSpaceDN w:val="0"/>
+        <w:adjustRightInd w:val="0"/>
+        <w:ind w:right="333"/>
+        <w:jc w:val="both"/>
+        <w:rPr>
+          <w:rFonts w:asciiTheme="majorHAnsi" w:hAnsiTheme="majorHAnsi" w:cstheme="majorHAnsi"/>
+        </w:rPr>
+      </w:pPr>
+    </w:p>
+    <w:p>
+      <w:pPr>
+        <w:widowControl w:val="0"/>
+        <w:autoSpaceDE w:val="0"/>
+        <w:autoSpaceDN w:val="0"/>
+        <w:adjustRightInd w:val="0"/>
+        <w:ind w:right="333"/>
+        <w:jc w:val="both"/>
+        <w:rPr>
+          <w:rFonts w:asciiTheme="majorHAnsi" w:hAnsiTheme="majorHAnsi" w:cstheme="majorHAnsi"/>
+        </w:rPr>
+      </w:pPr>
+      <w:r>
+        <w:rPr>
+          <w:rFonts w:asciiTheme="majorHAnsi" w:hAnsiTheme="majorHAnsi" w:cstheme="majorHAnsi"/>
+        </w:rPr>
+        <w:t>Student Name (Printed)</w:t>
+      </w:r>
+      <w:r>
+        <w:rPr>
+          <w:rFonts w:asciiTheme="majorHAnsi" w:hAnsiTheme="majorHAnsi" w:cstheme="majorHAnsi"/>
+        </w:rPr>
+        <w:tab/>
+      </w:r>
+      <w:r>
+        <w:rPr>
+          <w:rFonts w:asciiTheme="majorHAnsi" w:hAnsiTheme="majorHAnsi" w:cstheme="majorHAnsi"/>
+        </w:rPr>
+        <w:tab/>
+      </w:r>
+      <w:r>
+        <w:rPr>
+          <w:rFonts w:asciiTheme="majorHAnsi" w:hAnsiTheme="majorHAnsi" w:cstheme="majorHAnsi"/>
+        </w:rPr>
+        <w:t>Kieran Clarke</w:t>
+      </w:r>
+    </w:p>
+    <w:p>
+      <w:pPr>
+        <w:widowControl w:val="0"/>
+        <w:autoSpaceDE w:val="0"/>
+        <w:autoSpaceDN w:val="0"/>
+        <w:adjustRightInd w:val="0"/>
+        <w:ind w:right="333"/>
+        <w:jc w:val="both"/>
+        <w:rPr>
+          <w:rFonts w:asciiTheme="majorHAnsi" w:hAnsiTheme="majorHAnsi" w:cstheme="majorHAnsi"/>
+        </w:rPr>
+      </w:pPr>
+    </w:p>
+    <w:p>
+      <w:pPr>
+        <w:widowControl w:val="0"/>
+        <w:autoSpaceDE w:val="0"/>
+        <w:autoSpaceDN w:val="0"/>
+        <w:adjustRightInd w:val="0"/>
+        <w:ind w:right="333"/>
+        <w:jc w:val="both"/>
+        <w:rPr>
+          <w:rFonts w:asciiTheme="majorHAnsi" w:hAnsiTheme="majorHAnsi" w:cstheme="majorHAnsi"/>
+        </w:rPr>
+      </w:pPr>
+    </w:p>
+    <w:p>
+      <w:pPr>
+        <w:widowControl w:val="0"/>
+        <w:autoSpaceDE w:val="0"/>
+        <w:autoSpaceDN w:val="0"/>
+        <w:adjustRightInd w:val="0"/>
+        <w:ind w:right="333"/>
+        <w:jc w:val="both"/>
+        <w:rPr>
+          <w:rFonts w:ascii="Blackadder ITC" w:hAnsi="Blackadder ITC" w:cstheme="majorHAnsi"/>
+        </w:rPr>
+      </w:pPr>
+      <w:r>
+        <w:rPr>
+          <w:rFonts w:asciiTheme="majorHAnsi" w:hAnsiTheme="majorHAnsi" w:cstheme="majorHAnsi"/>
+        </w:rPr>
+        <w:t>Student Signature</w:t>
+      </w:r>
+      <w:r>
+        <w:rPr>
+          <w:rFonts w:asciiTheme="majorHAnsi" w:hAnsiTheme="majorHAnsi" w:cstheme="majorHAnsi"/>
+        </w:rPr>
+        <w:tab/>
+      </w:r>
+      <w:r>
+        <w:rPr>
+          <w:rFonts w:asciiTheme="majorHAnsi" w:hAnsiTheme="majorHAnsi" w:cstheme="majorHAnsi"/>
+        </w:rPr>
+        <w:tab/>
+      </w:r>
+      <w:r>
+        <w:rPr>
+          <w:rFonts w:asciiTheme="majorHAnsi" w:hAnsiTheme="majorHAnsi" w:cstheme="majorHAnsi"/>
+        </w:rPr>
+        <w:tab/>
+      </w:r>
+      <w:r>
+        <w:rPr>
+          <w:rFonts w:ascii="Brush Script MT" w:hAnsi="Brush Script MT" w:cstheme="majorHAnsi"/>
+        </w:rPr>
+        <w:t>Kieran Clarke</w:t>
+      </w:r>
+    </w:p>
+    <w:p>
+      <w:pPr>
+        <w:widowControl w:val="0"/>
+        <w:autoSpaceDE w:val="0"/>
+        <w:autoSpaceDN w:val="0"/>
+        <w:adjustRightInd w:val="0"/>
+        <w:ind w:right="333"/>
+        <w:jc w:val="both"/>
+        <w:rPr>
+          <w:rFonts w:asciiTheme="majorHAnsi" w:hAnsiTheme="majorHAnsi" w:cstheme="majorHAnsi"/>
+        </w:rPr>
+      </w:pPr>
+    </w:p>
+    <w:p>
+      <w:pPr>
+        <w:widowControl w:val="0"/>
+        <w:autoSpaceDE w:val="0"/>
+        <w:autoSpaceDN w:val="0"/>
+        <w:adjustRightInd w:val="0"/>
+        <w:ind w:right="333"/>
+        <w:jc w:val="both"/>
+        <w:rPr>
+          <w:rFonts w:asciiTheme="majorHAnsi" w:hAnsiTheme="majorHAnsi" w:cstheme="majorHAnsi"/>
+        </w:rPr>
+      </w:pPr>
+    </w:p>
+    <w:p>
+      <w:pPr>
+        <w:widowControl w:val="0"/>
+        <w:autoSpaceDE w:val="0"/>
+        <w:autoSpaceDN w:val="0"/>
+        <w:adjustRightInd w:val="0"/>
+        <w:ind w:right="333"/>
+        <w:jc w:val="both"/>
+        <w:rPr>
+          <w:rFonts w:asciiTheme="majorHAnsi" w:hAnsiTheme="majorHAnsi" w:cstheme="majorHAnsi"/>
+        </w:rPr>
+      </w:pPr>
+      <w:r>
+        <w:rPr>
+          <w:rFonts w:asciiTheme="majorHAnsi" w:hAnsiTheme="majorHAnsi" w:cstheme="majorHAnsi"/>
+        </w:rPr>
+        <w:t>Registere</w:t>
+      </w:r>
+      <w:r>
+        <w:rPr>
+          <w:rFonts w:asciiTheme="majorHAnsi" w:hAnsiTheme="majorHAnsi" w:cstheme="majorHAnsi"/>
+        </w:rPr>
+        <w:t>d Course of Study</w:t>
+      </w:r>
+      <w:r>
+        <w:rPr>
+          <w:rFonts w:asciiTheme="majorHAnsi" w:hAnsiTheme="majorHAnsi" w:cstheme="majorHAnsi"/>
+        </w:rPr>
+        <w:tab/>
+      </w:r>
+      <w:r>
+        <w:rPr>
+          <w:rFonts w:asciiTheme="majorHAnsi" w:hAnsiTheme="majorHAnsi" w:cstheme="majorHAnsi"/>
+        </w:rPr>
+        <w:tab/>
+        <w:t>Computer Games Development</w:t>
+      </w:r>
+    </w:p>
+    <w:p>
+      <w:pPr>
+        <w:widowControl w:val="0"/>
+        <w:autoSpaceDE w:val="0"/>
+        <w:autoSpaceDN w:val="0"/>
+        <w:adjustRightInd w:val="0"/>
+        <w:ind w:right="333"/>
+        <w:jc w:val="both"/>
+        <w:rPr>
+          <w:rFonts w:asciiTheme="majorHAnsi" w:hAnsiTheme="majorHAnsi" w:cstheme="majorHAnsi"/>
+        </w:rPr>
+      </w:pPr>
+    </w:p>
+    <w:p>
+      <w:pPr>
+        <w:widowControl w:val="0"/>
+        <w:autoSpaceDE w:val="0"/>
+        <w:autoSpaceDN w:val="0"/>
+        <w:adjustRightInd w:val="0"/>
+        <w:ind w:right="333"/>
+        <w:jc w:val="both"/>
+        <w:rPr>
+          <w:rFonts w:asciiTheme="majorHAnsi" w:hAnsiTheme="majorHAnsi" w:cstheme="majorHAnsi"/>
+        </w:rPr>
+      </w:pPr>
+    </w:p>
+    <w:p>
+      <w:pPr>
+        <w:widowControl w:val="0"/>
+        <w:autoSpaceDE w:val="0"/>
+        <w:autoSpaceDN w:val="0"/>
+        <w:adjustRightInd w:val="0"/>
+        <w:ind w:right="333"/>
+        <w:jc w:val="both"/>
+        <w:rPr>
+          <w:rFonts w:asciiTheme="majorHAnsi" w:hAnsiTheme="majorHAnsi" w:cstheme="majorHAnsi"/>
+          <w:u w:val="single"/>
+        </w:rPr>
+      </w:pPr>
+      <w:r>
+        <w:rPr>
+          <w:rFonts w:asciiTheme="majorHAnsi" w:hAnsiTheme="majorHAnsi" w:cstheme="majorHAnsi"/>
+        </w:rPr>
+        <w:t>Date of Signing</w:t>
+      </w:r>
+      <w:r>
+        <w:rPr>
+          <w:rFonts w:asciiTheme="majorHAnsi" w:hAnsiTheme="majorHAnsi" w:cstheme="majorHAnsi"/>
+        </w:rPr>
+        <w:tab/>
+      </w:r>
+      <w:r>
+        <w:rPr>
+          <w:rFonts w:asciiTheme="majorHAnsi" w:hAnsiTheme="majorHAnsi" w:cstheme="majorHAnsi"/>
+        </w:rPr>
+        <w:tab/>
+      </w:r>
+      <w:r>
+        <w:rPr>
+          <w:rFonts w:asciiTheme="majorHAnsi" w:hAnsiTheme="majorHAnsi" w:cstheme="majorHAnsi"/>
+        </w:rPr>
+        <w:tab/>
+      </w:r>
+      <w:r>
+        <w:rPr>
+          <w:rFonts w:asciiTheme="majorHAnsi" w:hAnsiTheme="majorHAnsi" w:cstheme="majorHAnsi"/>
+        </w:rPr>
+        <w:t>03/10/2017</w:t>
+      </w:r>
+    </w:p>
+    <w:p>
+      <w:pPr>
+        <w:widowControl w:val="0"/>
+        <w:autoSpaceDE w:val="0"/>
+        <w:autoSpaceDN w:val="0"/>
+        <w:adjustRightInd w:val="0"/>
+        <w:ind w:right="333"/>
+        <w:jc w:val="both"/>
+        <w:rPr>
+          <w:rFonts w:asciiTheme="majorHAnsi" w:hAnsiTheme="majorHAnsi" w:cstheme="majorHAnsi"/>
+          <w:u w:val="single"/>
+        </w:rPr>
+      </w:pPr>
       <w:r>
         <w:br w:type="page"/>
       </w:r>
@@ -33,6 +511,18 @@
         <w:lastRenderedPageBreak/>
         <w:t>Abstract</w:t>
       </w:r>
+    </w:p>
+    <w:p>
+      <w:pPr>
+        <w:pStyle w:val="ListParagraph"/>
+        <w:numPr>
+          <w:ilvl w:val="0"/>
+          <w:numId w:val="1"/>
+        </w:numPr>
+      </w:pPr>
+      <w:r>
+        <w:t>Everything that I have done, summarised – Look up examples in other journals</w:t>
+      </w:r>
       <w:r>
         <w:br/>
       </w:r>
@@ -42,12 +532,221 @@
         <w:br w:type="page"/>
       </w:r>
     </w:p>
-    <w:p>
-      <w:r>
-        <w:lastRenderedPageBreak/>
-        <w:t>Table of Contents</w:t>
-      </w:r>
-    </w:p>
+    <w:sdt>
+      <w:sdtPr>
+        <w:id w:val="895627225"/>
+        <w:docPartObj>
+          <w:docPartGallery w:val="Table of Contents"/>
+          <w:docPartUnique/>
+        </w:docPartObj>
+      </w:sdtPr>
+      <w:sdtEndPr>
+        <w:rPr>
+          <w:rFonts w:asciiTheme="minorHAnsi" w:eastAsiaTheme="minorEastAsia" w:hAnsiTheme="minorHAnsi" w:cstheme="minorBidi"/>
+          <w:b w:val="0"/>
+          <w:bCs w:val="0"/>
+          <w:color w:val="auto"/>
+          <w:sz w:val="22"/>
+          <w:szCs w:val="22"/>
+        </w:rPr>
+      </w:sdtEndPr>
+      <w:sdtContent>
+        <w:p>
+          <w:pPr>
+            <w:pStyle w:val="TOCHeading"/>
+          </w:pPr>
+          <w:r>
+            <w:t>Table of Contents</w:t>
+          </w:r>
+          <w:bookmarkStart w:id="0" w:name="_GoBack"/>
+          <w:bookmarkEnd w:id="0"/>
+        </w:p>
+        <w:p>
+          <w:pPr>
+            <w:pStyle w:val="TOC1"/>
+          </w:pPr>
+          <w:sdt>
+            <w:sdtPr>
+              <w:rPr>
+                <w:b/>
+                <w:bCs/>
+              </w:rPr>
+              <w:id w:val="183865962"/>
+              <w:placeholder>
+                <w:docPart w:val="27BFF210BDF440218A22A230550BEF54"/>
+              </w:placeholder>
+              <w:temporary/>
+              <w:showingPlcHdr/>
+            </w:sdtPr>
+            <w:sdtContent>
+              <w:r>
+                <w:rPr>
+                  <w:b/>
+                  <w:bCs/>
+                </w:rPr>
+                <w:t>Type chapter title (level 1)</w:t>
+              </w:r>
+            </w:sdtContent>
+          </w:sdt>
+          <w:r>
+            <w:ptab w:relativeTo="margin" w:alignment="right" w:leader="dot"/>
+          </w:r>
+          <w:r>
+            <w:rPr>
+              <w:b/>
+              <w:bCs/>
+            </w:rPr>
+            <w:t>1</w:t>
+          </w:r>
+        </w:p>
+        <w:p>
+          <w:pPr>
+            <w:pStyle w:val="TOC2"/>
+            <w:ind w:left="216"/>
+          </w:pPr>
+          <w:sdt>
+            <w:sdtPr>
+              <w:id w:val="1667506712"/>
+              <w:placeholder>
+                <w:docPart w:val="F709A9281ABB479BB1122D99EF37B0CD"/>
+              </w:placeholder>
+              <w:temporary/>
+              <w:showingPlcHdr/>
+            </w:sdtPr>
+            <w:sdtContent>
+              <w:r>
+                <w:t>Type chapter title (level 2)</w:t>
+              </w:r>
+            </w:sdtContent>
+          </w:sdt>
+          <w:r>
+            <w:ptab w:relativeTo="margin" w:alignment="right" w:leader="dot"/>
+          </w:r>
+          <w:r>
+            <w:t>2</w:t>
+          </w:r>
+        </w:p>
+        <w:p>
+          <w:pPr>
+            <w:pStyle w:val="TOC3"/>
+            <w:ind w:left="446"/>
+          </w:pPr>
+          <w:sdt>
+            <w:sdtPr>
+              <w:id w:val="93059032"/>
+              <w:placeholder>
+                <w:docPart w:val="5B381C6814724A208897B151375C1BC8"/>
+              </w:placeholder>
+              <w:temporary/>
+              <w:showingPlcHdr/>
+            </w:sdtPr>
+            <w:sdtContent>
+              <w:r>
+                <w:t>Type chapter title (level 3)</w:t>
+              </w:r>
+            </w:sdtContent>
+          </w:sdt>
+          <w:r>
+            <w:ptab w:relativeTo="margin" w:alignment="right" w:leader="dot"/>
+          </w:r>
+          <w:r>
+            <w:t>3</w:t>
+          </w:r>
+        </w:p>
+        <w:p>
+          <w:pPr>
+            <w:pStyle w:val="TOC1"/>
+          </w:pPr>
+          <w:sdt>
+            <w:sdtPr>
+              <w:rPr>
+                <w:b/>
+                <w:bCs/>
+              </w:rPr>
+              <w:id w:val="183865966"/>
+              <w:placeholder>
+                <w:docPart w:val="27BFF210BDF440218A22A230550BEF54"/>
+              </w:placeholder>
+              <w:temporary/>
+              <w:showingPlcHdr/>
+            </w:sdtPr>
+            <w:sdtContent>
+              <w:r>
+                <w:rPr>
+                  <w:b/>
+                  <w:bCs/>
+                </w:rPr>
+                <w:t>Type chapter title (level 1)</w:t>
+              </w:r>
+            </w:sdtContent>
+          </w:sdt>
+          <w:r>
+            <w:ptab w:relativeTo="margin" w:alignment="right" w:leader="dot"/>
+          </w:r>
+          <w:r>
+            <w:rPr>
+              <w:b/>
+              <w:bCs/>
+            </w:rPr>
+            <w:t>4</w:t>
+          </w:r>
+        </w:p>
+        <w:p>
+          <w:pPr>
+            <w:pStyle w:val="TOC2"/>
+            <w:ind w:left="216"/>
+          </w:pPr>
+          <w:sdt>
+            <w:sdtPr>
+              <w:id w:val="93059040"/>
+              <w:placeholder>
+                <w:docPart w:val="F709A9281ABB479BB1122D99EF37B0CD"/>
+              </w:placeholder>
+              <w:temporary/>
+              <w:showingPlcHdr/>
+            </w:sdtPr>
+            <w:sdtContent>
+              <w:r>
+                <w:t>Type chapter title (level 2)</w:t>
+              </w:r>
+            </w:sdtContent>
+          </w:sdt>
+          <w:r>
+            <w:ptab w:relativeTo="margin" w:alignment="right" w:leader="dot"/>
+          </w:r>
+          <w:r>
+            <w:t>5</w:t>
+          </w:r>
+        </w:p>
+        <w:p>
+          <w:pPr>
+            <w:pStyle w:val="TOC3"/>
+            <w:ind w:left="446"/>
+          </w:pPr>
+          <w:sdt>
+            <w:sdtPr>
+              <w:id w:val="93059044"/>
+              <w:placeholder>
+                <w:docPart w:val="5B381C6814724A208897B151375C1BC8"/>
+              </w:placeholder>
+              <w:temporary/>
+              <w:showingPlcHdr/>
+            </w:sdtPr>
+            <w:sdtContent>
+              <w:r>
+                <w:t>Type chapter title (level 3)</w:t>
+              </w:r>
+            </w:sdtContent>
+          </w:sdt>
+          <w:r>
+            <w:ptab w:relativeTo="margin" w:alignment="right" w:leader="dot"/>
+          </w:r>
+          <w:r>
+            <w:t>6</w:t>
+          </w:r>
+        </w:p>
+      </w:sdtContent>
+    </w:sdt>
     <w:p>
       <w:r>
         <w:br w:type="page"/>
@@ -150,11 +849,9 @@
         <w:br w:type="page"/>
       </w:r>
     </w:p>
-    <w:p>
-      <w:bookmarkStart w:id="0" w:name="_GoBack"/>
-      <w:bookmarkEnd w:id="0"/>
-    </w:p>
+    <w:p/>
     <w:sectPr>
+      <w:footerReference w:type="default" r:id="rId9"/>
       <w:pgSz w:w="11906" w:h="16838"/>
       <w:pgMar w:top="1440" w:right="1440" w:bottom="1440" w:left="1440" w:header="720" w:footer="720" w:gutter="0"/>
       <w:cols w:space="720"/>
@@ -162,6 +859,246 @@
     </w:sectPr>
   </w:body>
 </w:document>
+</file>
+
+<file path=word/endnotes.xml><?xml version="1.0" encoding="utf-8"?>
+<w:endnotes xmlns:wpc="http://schemas.microsoft.com/office/word/2010/wordprocessingCanvas" xmlns:mc="http://schemas.openxmlformats.org/markup-compatibility/2006" xmlns:o="urn:schemas-microsoft-com:office:office" xmlns:r="http://schemas.openxmlformats.org/officeDocument/2006/relationships" xmlns:m="http://schemas.openxmlformats.org/officeDocument/2006/math" xmlns:v="urn:schemas-microsoft-com:vml" xmlns:wp14="http://schemas.microsoft.com/office/word/2010/wordprocessingDrawing" xmlns:wp="http://schemas.openxmlformats.org/drawingml/2006/wordprocessingDrawing" xmlns:w10="urn:schemas-microsoft-com:office:word" xmlns:w="http://schemas.openxmlformats.org/wordprocessingml/2006/main" xmlns:w14="http://schemas.microsoft.com/office/word/2010/wordml" xmlns:wpg="http://schemas.microsoft.com/office/word/2010/wordprocessingGroup" xmlns:wpi="http://schemas.microsoft.com/office/word/2010/wordprocessingInk" xmlns:wne="http://schemas.microsoft.com/office/word/2006/wordml" xmlns:wps="http://schemas.microsoft.com/office/word/2010/wordprocessingShape" mc:Ignorable="w14 wp14">
+  <w:endnote w:type="separator" w:id="-1">
+    <w:p>
+      <w:pPr>
+        <w:spacing w:after="0" w:line="240" w:lineRule="auto"/>
+      </w:pPr>
+      <w:r>
+        <w:separator/>
+      </w:r>
+    </w:p>
+  </w:endnote>
+  <w:endnote w:type="continuationSeparator" w:id="0">
+    <w:p>
+      <w:pPr>
+        <w:spacing w:after="0" w:line="240" w:lineRule="auto"/>
+      </w:pPr>
+      <w:r>
+        <w:continuationSeparator/>
+      </w:r>
+    </w:p>
+  </w:endnote>
+</w:endnotes>
+</file>
+
+<file path=word/footer1.xml><?xml version="1.0" encoding="utf-8"?>
+<w:ftr xmlns:wpc="http://schemas.microsoft.com/office/word/2010/wordprocessingCanvas" xmlns:mc="http://schemas.openxmlformats.org/markup-compatibility/2006" xmlns:o="urn:schemas-microsoft-com:office:office" xmlns:r="http://schemas.openxmlformats.org/officeDocument/2006/relationships" xmlns:m="http://schemas.openxmlformats.org/officeDocument/2006/math" xmlns:v="urn:schemas-microsoft-com:vml" xmlns:wp14="http://schemas.microsoft.com/office/word/2010/wordprocessingDrawing" xmlns:wp="http://schemas.openxmlformats.org/drawingml/2006/wordprocessingDrawing" xmlns:w10="urn:schemas-microsoft-com:office:word" xmlns:w="http://schemas.openxmlformats.org/wordprocessingml/2006/main" xmlns:w14="http://schemas.microsoft.com/office/word/2010/wordml" xmlns:wpg="http://schemas.microsoft.com/office/word/2010/wordprocessingGroup" xmlns:wpi="http://schemas.microsoft.com/office/word/2010/wordprocessingInk" xmlns:wne="http://schemas.microsoft.com/office/word/2006/wordml" xmlns:wps="http://schemas.microsoft.com/office/word/2010/wordprocessingShape" mc:Ignorable="w14 wp14">
+  <w:sdt>
+    <w:sdtPr>
+      <w:id w:val="2098903218"/>
+      <w:docPartObj>
+        <w:docPartGallery w:val="Page Numbers (Bottom of Page)"/>
+        <w:docPartUnique/>
+      </w:docPartObj>
+    </w:sdtPr>
+    <w:sdtEndPr>
+      <w:rPr>
+        <w:noProof/>
+      </w:rPr>
+    </w:sdtEndPr>
+    <w:sdtContent>
+      <w:p>
+        <w:pPr>
+          <w:pStyle w:val="Header"/>
+        </w:pPr>
+        <w:r>
+          <w:t xml:space="preserve">Page | </w:t>
+        </w:r>
+        <w:r>
+          <w:fldChar w:fldCharType="begin"/>
+        </w:r>
+        <w:r>
+          <w:instrText xml:space="preserve"> PAGE   \* MERGEFORMAT </w:instrText>
+        </w:r>
+        <w:r>
+          <w:fldChar w:fldCharType="separate"/>
+        </w:r>
+        <w:r>
+          <w:rPr>
+            <w:noProof/>
+          </w:rPr>
+          <w:t>8</w:t>
+        </w:r>
+        <w:r>
+          <w:rPr>
+            <w:noProof/>
+          </w:rPr>
+          <w:fldChar w:fldCharType="end"/>
+        </w:r>
+        <w:r>
+          <w:rPr>
+            <w:noProof/>
+          </w:rPr>
+          <w:tab/>
+        </w:r>
+        <w:r>
+          <w:rPr>
+            <w:noProof/>
+          </w:rPr>
+          <w:tab/>
+        </w:r>
+        <w:r>
+          <w:t>By Kieran Clarke</w:t>
+        </w:r>
+      </w:p>
+    </w:sdtContent>
+  </w:sdt>
+  <w:p>
+    <w:pPr>
+      <w:pStyle w:val="Footer"/>
+    </w:pPr>
+  </w:p>
+</w:ftr>
+</file>
+
+<file path=word/footnotes.xml><?xml version="1.0" encoding="utf-8"?>
+<w:footnotes xmlns:wpc="http://schemas.microsoft.com/office/word/2010/wordprocessingCanvas" xmlns:mc="http://schemas.openxmlformats.org/markup-compatibility/2006" xmlns:o="urn:schemas-microsoft-com:office:office" xmlns:r="http://schemas.openxmlformats.org/officeDocument/2006/relationships" xmlns:m="http://schemas.openxmlformats.org/officeDocument/2006/math" xmlns:v="urn:schemas-microsoft-com:vml" xmlns:wp14="http://schemas.microsoft.com/office/word/2010/wordprocessingDrawing" xmlns:wp="http://schemas.openxmlformats.org/drawingml/2006/wordprocessingDrawing" xmlns:w10="urn:schemas-microsoft-com:office:word" xmlns:w="http://schemas.openxmlformats.org/wordprocessingml/2006/main" xmlns:w14="http://schemas.microsoft.com/office/word/2010/wordml" xmlns:wpg="http://schemas.microsoft.com/office/word/2010/wordprocessingGroup" xmlns:wpi="http://schemas.microsoft.com/office/word/2010/wordprocessingInk" xmlns:wne="http://schemas.microsoft.com/office/word/2006/wordml" xmlns:wps="http://schemas.microsoft.com/office/word/2010/wordprocessingShape" mc:Ignorable="w14 wp14">
+  <w:footnote w:type="separator" w:id="-1">
+    <w:p>
+      <w:pPr>
+        <w:spacing w:after="0" w:line="240" w:lineRule="auto"/>
+      </w:pPr>
+      <w:r>
+        <w:separator/>
+      </w:r>
+    </w:p>
+  </w:footnote>
+  <w:footnote w:type="continuationSeparator" w:id="0">
+    <w:p>
+      <w:pPr>
+        <w:spacing w:after="0" w:line="240" w:lineRule="auto"/>
+      </w:pPr>
+      <w:r>
+        <w:continuationSeparator/>
+      </w:r>
+    </w:p>
+  </w:footnote>
+</w:footnotes>
+</file>
+
+<file path=word/numbering.xml><?xml version="1.0" encoding="utf-8"?>
+<w:numbering xmlns:wpc="http://schemas.microsoft.com/office/word/2010/wordprocessingCanvas" xmlns:mc="http://schemas.openxmlformats.org/markup-compatibility/2006" xmlns:o="urn:schemas-microsoft-com:office:office" xmlns:r="http://schemas.openxmlformats.org/officeDocument/2006/relationships" xmlns:m="http://schemas.openxmlformats.org/officeDocument/2006/math" xmlns:v="urn:schemas-microsoft-com:vml" xmlns:wp14="http://schemas.microsoft.com/office/word/2010/wordprocessingDrawing" xmlns:wp="http://schemas.openxmlformats.org/drawingml/2006/wordprocessingDrawing" xmlns:w10="urn:schemas-microsoft-com:office:word" xmlns:w="http://schemas.openxmlformats.org/wordprocessingml/2006/main" xmlns:w14="http://schemas.microsoft.com/office/word/2010/wordml" xmlns:wpg="http://schemas.microsoft.com/office/word/2010/wordprocessingGroup" xmlns:wpi="http://schemas.microsoft.com/office/word/2010/wordprocessingInk" xmlns:wne="http://schemas.microsoft.com/office/word/2006/wordml" xmlns:wps="http://schemas.microsoft.com/office/word/2010/wordprocessingShape" mc:Ignorable="w14 wp14">
+  <w:abstractNum w:abstractNumId="0">
+    <w:nsid w:val="411E5CF1"/>
+    <w:multiLevelType w:val="hybridMultilevel"/>
+    <w:tmpl w:val="85C8CE76"/>
+    <w:lvl w:ilvl="0" w:tplc="D99602AA">
+      <w:numFmt w:val="bullet"/>
+      <w:lvlText w:val="-"/>
+      <w:lvlJc w:val="left"/>
+      <w:pPr>
+        <w:ind w:left="720" w:hanging="360"/>
+      </w:pPr>
+      <w:rPr>
+        <w:rFonts w:ascii="Calibri" w:eastAsiaTheme="minorHAnsi" w:hAnsi="Calibri" w:cs="Calibri" w:hint="default"/>
+      </w:rPr>
+    </w:lvl>
+    <w:lvl w:ilvl="1" w:tplc="08090003" w:tentative="1">
+      <w:start w:val="1"/>
+      <w:numFmt w:val="bullet"/>
+      <w:lvlText w:val="o"/>
+      <w:lvlJc w:val="left"/>
+      <w:pPr>
+        <w:ind w:left="1440" w:hanging="360"/>
+      </w:pPr>
+      <w:rPr>
+        <w:rFonts w:ascii="Courier New" w:hAnsi="Courier New" w:cs="Courier New" w:hint="default"/>
+      </w:rPr>
+    </w:lvl>
+    <w:lvl w:ilvl="2" w:tplc="08090005" w:tentative="1">
+      <w:start w:val="1"/>
+      <w:numFmt w:val="bullet"/>
+      <w:lvlText w:val=""/>
+      <w:lvlJc w:val="left"/>
+      <w:pPr>
+        <w:ind w:left="2160" w:hanging="360"/>
+      </w:pPr>
+      <w:rPr>
+        <w:rFonts w:ascii="Wingdings" w:hAnsi="Wingdings" w:hint="default"/>
+      </w:rPr>
+    </w:lvl>
+    <w:lvl w:ilvl="3" w:tplc="08090001" w:tentative="1">
+      <w:start w:val="1"/>
+      <w:numFmt w:val="bullet"/>
+      <w:lvlText w:val=""/>
+      <w:lvlJc w:val="left"/>
+      <w:pPr>
+        <w:ind w:left="2880" w:hanging="360"/>
+      </w:pPr>
+      <w:rPr>
+        <w:rFonts w:ascii="Symbol" w:hAnsi="Symbol" w:hint="default"/>
+      </w:rPr>
+    </w:lvl>
+    <w:lvl w:ilvl="4" w:tplc="08090003" w:tentative="1">
+      <w:start w:val="1"/>
+      <w:numFmt w:val="bullet"/>
+      <w:lvlText w:val="o"/>
+      <w:lvlJc w:val="left"/>
+      <w:pPr>
+        <w:ind w:left="3600" w:hanging="360"/>
+      </w:pPr>
+      <w:rPr>
+        <w:rFonts w:ascii="Courier New" w:hAnsi="Courier New" w:cs="Courier New" w:hint="default"/>
+      </w:rPr>
+    </w:lvl>
+    <w:lvl w:ilvl="5" w:tplc="08090005" w:tentative="1">
+      <w:start w:val="1"/>
+      <w:numFmt w:val="bullet"/>
+      <w:lvlText w:val=""/>
+      <w:lvlJc w:val="left"/>
+      <w:pPr>
+        <w:ind w:left="4320" w:hanging="360"/>
+      </w:pPr>
+      <w:rPr>
+        <w:rFonts w:ascii="Wingdings" w:hAnsi="Wingdings" w:hint="default"/>
+      </w:rPr>
+    </w:lvl>
+    <w:lvl w:ilvl="6" w:tplc="08090001" w:tentative="1">
+      <w:start w:val="1"/>
+      <w:numFmt w:val="bullet"/>
+      <w:lvlText w:val=""/>
+      <w:lvlJc w:val="left"/>
+      <w:pPr>
+        <w:ind w:left="5040" w:hanging="360"/>
+      </w:pPr>
+      <w:rPr>
+        <w:rFonts w:ascii="Symbol" w:hAnsi="Symbol" w:hint="default"/>
+      </w:rPr>
+    </w:lvl>
+    <w:lvl w:ilvl="7" w:tplc="08090003" w:tentative="1">
+      <w:start w:val="1"/>
+      <w:numFmt w:val="bullet"/>
+      <w:lvlText w:val="o"/>
+      <w:lvlJc w:val="left"/>
+      <w:pPr>
+        <w:ind w:left="5760" w:hanging="360"/>
+      </w:pPr>
+      <w:rPr>
+        <w:rFonts w:ascii="Courier New" w:hAnsi="Courier New" w:cs="Courier New" w:hint="default"/>
+      </w:rPr>
+    </w:lvl>
+    <w:lvl w:ilvl="8" w:tplc="08090005" w:tentative="1">
+      <w:start w:val="1"/>
+      <w:numFmt w:val="bullet"/>
+      <w:lvlText w:val=""/>
+      <w:lvlJc w:val="left"/>
+      <w:pPr>
+        <w:ind w:left="6480" w:hanging="360"/>
+      </w:pPr>
+      <w:rPr>
+        <w:rFonts w:ascii="Wingdings" w:hAnsi="Wingdings" w:hint="default"/>
+      </w:rPr>
+    </w:lvl>
+  </w:abstractNum>
+  <w:num w:numId="1">
+    <w:abstractNumId w:val="0"/>
+  </w:num>
+</w:numbering>
 </file>
 
 <file path=word/styles.xml><?xml version="1.0" encoding="utf-8"?>
@@ -173,6 +1110,1026 @@
         <w:sz w:val="22"/>
         <w:szCs w:val="22"/>
         <w:lang w:val="en-GB" w:eastAsia="en-US" w:bidi="ar-SA"/>
+      </w:rPr>
+    </w:rPrDefault>
+    <w:pPrDefault>
+      <w:pPr>
+        <w:spacing w:after="200" w:line="276" w:lineRule="auto"/>
+      </w:pPr>
+    </w:pPrDefault>
+  </w:docDefaults>
+  <w:latentStyles w:defLockedState="0" w:defUIPriority="99" w:defSemiHidden="1" w:defUnhideWhenUsed="1" w:defQFormat="0" w:count="267">
+    <w:lsdException w:name="Normal" w:semiHidden="0" w:uiPriority="0" w:unhideWhenUsed="0" w:qFormat="1"/>
+    <w:lsdException w:name="heading 1" w:semiHidden="0" w:uiPriority="9" w:unhideWhenUsed="0" w:qFormat="1"/>
+    <w:lsdException w:name="heading 2" w:uiPriority="9" w:qFormat="1"/>
+    <w:lsdException w:name="heading 3" w:uiPriority="9" w:qFormat="1"/>
+    <w:lsdException w:name="heading 4" w:uiPriority="9" w:qFormat="1"/>
+    <w:lsdException w:name="heading 5" w:uiPriority="9" w:qFormat="1"/>
+    <w:lsdException w:name="heading 6" w:uiPriority="9" w:qFormat="1"/>
+    <w:lsdException w:name="heading 7" w:uiPriority="9" w:qFormat="1"/>
+    <w:lsdException w:name="heading 8" w:uiPriority="9" w:qFormat="1"/>
+    <w:lsdException w:name="heading 9" w:uiPriority="9" w:qFormat="1"/>
+    <w:lsdException w:name="toc 1" w:uiPriority="39" w:qFormat="1"/>
+    <w:lsdException w:name="toc 2" w:uiPriority="39" w:qFormat="1"/>
+    <w:lsdException w:name="toc 3" w:uiPriority="39" w:qFormat="1"/>
+    <w:lsdException w:name="toc 4" w:uiPriority="39"/>
+    <w:lsdException w:name="toc 5" w:uiPriority="39"/>
+    <w:lsdException w:name="toc 6" w:uiPriority="39"/>
+    <w:lsdException w:name="toc 7" w:uiPriority="39"/>
+    <w:lsdException w:name="toc 8" w:uiPriority="39"/>
+    <w:lsdException w:name="toc 9" w:uiPriority="39"/>
+    <w:lsdException w:name="caption" w:uiPriority="35" w:qFormat="1"/>
+    <w:lsdException w:name="Title" w:semiHidden="0" w:uiPriority="10" w:unhideWhenUsed="0" w:qFormat="1"/>
+    <w:lsdException w:name="Default Paragraph Font" w:uiPriority="1"/>
+    <w:lsdException w:name="Subtitle" w:semiHidden="0" w:uiPriority="11" w:unhideWhenUsed="0" w:qFormat="1"/>
+    <w:lsdException w:name="Strong" w:semiHidden="0" w:uiPriority="22" w:unhideWhenUsed="0" w:qFormat="1"/>
+    <w:lsdException w:name="Emphasis" w:semiHidden="0" w:uiPriority="20" w:unhideWhenUsed="0" w:qFormat="1"/>
+    <w:lsdException w:name="Table Grid" w:semiHidden="0" w:uiPriority="59" w:unhideWhenUsed="0"/>
+    <w:lsdException w:name="Placeholder Text" w:unhideWhenUsed="0"/>
+    <w:lsdException w:name="No Spacing" w:semiHidden="0" w:uiPriority="1" w:unhideWhenUsed="0" w:qFormat="1"/>
+    <w:lsdException w:name="Light Shading" w:semiHidden="0" w:uiPriority="60" w:unhideWhenUsed="0"/>
+    <w:lsdException w:name="Light List" w:semiHidden="0" w:uiPriority="61" w:unhideWhenUsed="0"/>
+    <w:lsdException w:name="Light Grid" w:semiHidden="0" w:uiPriority="62" w:unhideWhenUsed="0"/>
+    <w:lsdException w:name="Medium Shading 1" w:semiHidden="0" w:uiPriority="63" w:unhideWhenUsed="0"/>
+    <w:lsdException w:name="Medium Shading 2" w:semiHidden="0" w:uiPriority="64" w:unhideWhenUsed="0"/>
+    <w:lsdException w:name="Medium List 1" w:semiHidden="0" w:uiPriority="65" w:unhideWhenUsed="0"/>
+    <w:lsdException w:name="Medium List 2" w:semiHidden="0" w:uiPriority="66" w:unhideWhenUsed="0"/>
+    <w:lsdException w:name="Medium Grid 1" w:semiHidden="0" w:uiPriority="67" w:unhideWhenUsed="0"/>
+    <w:lsdException w:name="Medium Grid 2" w:semiHidden="0" w:uiPriority="68" w:unhideWhenUsed="0"/>
+    <w:lsdException w:name="Medium Grid 3" w:semiHidden="0" w:uiPriority="69" w:unhideWhenUsed="0"/>
+    <w:lsdException w:name="Dark List" w:semiHidden="0" w:uiPriority="70" w:unhideWhenUsed="0"/>
+    <w:lsdException w:name="Colorful Shading" w:semiHidden="0" w:uiPriority="71" w:unhideWhenUsed="0"/>
+    <w:lsdException w:name="Colorful List" w:semiHidden="0" w:uiPriority="72" w:unhideWhenUsed="0"/>
+    <w:lsdException w:name="Colorful Grid" w:semiHidden="0" w:uiPriority="73" w:unhideWhenUsed="0"/>
+    <w:lsdException w:name="Light Shading Accent 1" w:semiHidden="0" w:uiPriority="60" w:unhideWhenUsed="0"/>
+    <w:lsdException w:name="Light List Accent 1" w:semiHidden="0" w:uiPriority="61" w:unhideWhenUsed="0"/>
+    <w:lsdException w:name="Light Grid Accent 1" w:semiHidden="0" w:uiPriority="62" w:unhideWhenUsed="0"/>
+    <w:lsdException w:name="Medium Shading 1 Accent 1" w:semiHidden="0" w:uiPriority="63" w:unhideWhenUsed="0"/>
+    <w:lsdException w:name="Medium Shading 2 Accent 1" w:semiHidden="0" w:uiPriority="64" w:unhideWhenUsed="0"/>
+    <w:lsdException w:name="Medium List 1 Accent 1" w:semiHidden="0" w:uiPriority="65" w:unhideWhenUsed="0"/>
+    <w:lsdException w:name="Revision" w:unhideWhenUsed="0"/>
+    <w:lsdException w:name="List Paragraph" w:semiHidden="0" w:uiPriority="34" w:unhideWhenUsed="0" w:qFormat="1"/>
+    <w:lsdException w:name="Quote" w:semiHidden="0" w:uiPriority="29" w:unhideWhenUsed="0" w:qFormat="1"/>
+    <w:lsdException w:name="Intense Quote" w:semiHidden="0" w:uiPriority="30" w:unhideWhenUsed="0" w:qFormat="1"/>
+    <w:lsdException w:name="Medium List 2 Accent 1" w:semiHidden="0" w:uiPriority="66" w:unhideWhenUsed="0"/>
+    <w:lsdException w:name="Medium Grid 1 Accent 1" w:semiHidden="0" w:uiPriority="67" w:unhideWhenUsed="0"/>
+    <w:lsdException w:name="Medium Grid 2 Accent 1" w:semiHidden="0" w:uiPriority="68" w:unhideWhenUsed="0"/>
+    <w:lsdException w:name="Medium Grid 3 Accent 1" w:semiHidden="0" w:uiPriority="69" w:unhideWhenUsed="0"/>
+    <w:lsdException w:name="Dark List Accent 1" w:semiHidden="0" w:uiPriority="70" w:unhideWhenUsed="0"/>
+    <w:lsdException w:name="Colorful Shading Accent 1" w:semiHidden="0" w:uiPriority="71" w:unhideWhenUsed="0"/>
+    <w:lsdException w:name="Colorful List Accent 1" w:semiHidden="0" w:uiPriority="72" w:unhideWhenUsed="0"/>
+    <w:lsdException w:name="Colorful Grid Accent 1" w:semiHidden="0" w:uiPriority="73" w:unhideWhenUsed="0"/>
+    <w:lsdException w:name="Light Shading Accent 2" w:semiHidden="0" w:uiPriority="60" w:unhideWhenUsed="0"/>
+    <w:lsdException w:name="Light List Accent 2" w:semiHidden="0" w:uiPriority="61" w:unhideWhenUsed="0"/>
+    <w:lsdException w:name="Light Grid Accent 2" w:semiHidden="0" w:uiPriority="62" w:unhideWhenUsed="0"/>
+    <w:lsdException w:name="Medium Shading 1 Accent 2" w:semiHidden="0" w:uiPriority="63" w:unhideWhenUsed="0"/>
+    <w:lsdException w:name="Medium Shading 2 Accent 2" w:semiHidden="0" w:uiPriority="64" w:unhideWhenUsed="0"/>
+    <w:lsdException w:name="Medium List 1 Accent 2" w:semiHidden="0" w:uiPriority="65" w:unhideWhenUsed="0"/>
+    <w:lsdException w:name="Medium List 2 Accent 2" w:semiHidden="0" w:uiPriority="66" w:unhideWhenUsed="0"/>
+    <w:lsdException w:name="Medium Grid 1 Accent 2" w:semiHidden="0" w:uiPriority="67" w:unhideWhenUsed="0"/>
+    <w:lsdException w:name="Medium Grid 2 Accent 2" w:semiHidden="0" w:uiPriority="68" w:unhideWhenUsed="0"/>
+    <w:lsdException w:name="Medium Grid 3 Accent 2" w:semiHidden="0" w:uiPriority="69" w:unhideWhenUsed="0"/>
+    <w:lsdException w:name="Dark List Accent 2" w:semiHidden="0" w:uiPriority="70" w:unhideWhenUsed="0"/>
+    <w:lsdException w:name="Colorful Shading Accent 2" w:semiHidden="0" w:uiPriority="71" w:unhideWhenUsed="0"/>
+    <w:lsdException w:name="Colorful List Accent 2" w:semiHidden="0" w:uiPriority="72" w:unhideWhenUsed="0"/>
+    <w:lsdException w:name="Colorful Grid Accent 2" w:semiHidden="0" w:uiPriority="73" w:unhideWhenUsed="0"/>
+    <w:lsdException w:name="Light Shading Accent 3" w:semiHidden="0" w:uiPriority="60" w:unhideWhenUsed="0"/>
+    <w:lsdException w:name="Light List Accent 3" w:semiHidden="0" w:uiPriority="61" w:unhideWhenUsed="0"/>
+    <w:lsdException w:name="Light Grid Accent 3" w:semiHidden="0" w:uiPriority="62" w:unhideWhenUsed="0"/>
+    <w:lsdException w:name="Medium Shading 1 Accent 3" w:semiHidden="0" w:uiPriority="63" w:unhideWhenUsed="0"/>
+    <w:lsdException w:name="Medium Shading 2 Accent 3" w:semiHidden="0" w:uiPriority="64" w:unhideWhenUsed="0"/>
+    <w:lsdException w:name="Medium List 1 Accent 3" w:semiHidden="0" w:uiPriority="65" w:unhideWhenUsed="0"/>
+    <w:lsdException w:name="Medium List 2 Accent 3" w:semiHidden="0" w:uiPriority="66" w:unhideWhenUsed="0"/>
+    <w:lsdException w:name="Medium Grid 1 Accent 3" w:semiHidden="0" w:uiPriority="67" w:unhideWhenUsed="0"/>
+    <w:lsdException w:name="Medium Grid 2 Accent 3" w:semiHidden="0" w:uiPriority="68" w:unhideWhenUsed="0"/>
+    <w:lsdException w:name="Medium Grid 3 Accent 3" w:semiHidden="0" w:uiPriority="69" w:unhideWhenUsed="0"/>
+    <w:lsdException w:name="Dark List Accent 3" w:semiHidden="0" w:uiPriority="70" w:unhideWhenUsed="0"/>
+    <w:lsdException w:name="Colorful Shading Accent 3" w:semiHidden="0" w:uiPriority="71" w:unhideWhenUsed="0"/>
+    <w:lsdException w:name="Colorful List Accent 3" w:semiHidden="0" w:uiPriority="72" w:unhideWhenUsed="0"/>
+    <w:lsdException w:name="Colorful Grid Accent 3" w:semiHidden="0" w:uiPriority="73" w:unhideWhenUsed="0"/>
+    <w:lsdException w:name="Light Shading Accent 4" w:semiHidden="0" w:uiPriority="60" w:unhideWhenUsed="0"/>
+    <w:lsdException w:name="Light List Accent 4" w:semiHidden="0" w:uiPriority="61" w:unhideWhenUsed="0"/>
+    <w:lsdException w:name="Light Grid Accent 4" w:semiHidden="0" w:uiPriority="62" w:unhideWhenUsed="0"/>
+    <w:lsdException w:name="Medium Shading 1 Accent 4" w:semiHidden="0" w:uiPriority="63" w:unhideWhenUsed="0"/>
+    <w:lsdException w:name="Medium Shading 2 Accent 4" w:semiHidden="0" w:uiPriority="64" w:unhideWhenUsed="0"/>
+    <w:lsdException w:name="Medium List 1 Accent 4" w:semiHidden="0" w:uiPriority="65" w:unhideWhenUsed="0"/>
+    <w:lsdException w:name="Medium List 2 Accent 4" w:semiHidden="0" w:uiPriority="66" w:unhideWhenUsed="0"/>
+    <w:lsdException w:name="Medium Grid 1 Accent 4" w:semiHidden="0" w:uiPriority="67" w:unhideWhenUsed="0"/>
+    <w:lsdException w:name="Medium Grid 2 Accent 4" w:semiHidden="0" w:uiPriority="68" w:unhideWhenUsed="0"/>
+    <w:lsdException w:name="Medium Grid 3 Accent 4" w:semiHidden="0" w:uiPriority="69" w:unhideWhenUsed="0"/>
+    <w:lsdException w:name="Dark List Accent 4" w:semiHidden="0" w:uiPriority="70" w:unhideWhenUsed="0"/>
+    <w:lsdException w:name="Colorful Shading Accent 4" w:semiHidden="0" w:uiPriority="71" w:unhideWhenUsed="0"/>
+    <w:lsdException w:name="Colorful List Accent 4" w:semiHidden="0" w:uiPriority="72" w:unhideWhenUsed="0"/>
+    <w:lsdException w:name="Colorful Grid Accent 4" w:semiHidden="0" w:uiPriority="73" w:unhideWhenUsed="0"/>
+    <w:lsdException w:name="Light Shading Accent 5" w:semiHidden="0" w:uiPriority="60" w:unhideWhenUsed="0"/>
+    <w:lsdException w:name="Light List Accent 5" w:semiHidden="0" w:uiPriority="61" w:unhideWhenUsed="0"/>
+    <w:lsdException w:name="Light Grid Accent 5" w:semiHidden="0" w:uiPriority="62" w:unhideWhenUsed="0"/>
+    <w:lsdException w:name="Medium Shading 1 Accent 5" w:semiHidden="0" w:uiPriority="63" w:unhideWhenUsed="0"/>
+    <w:lsdException w:name="Medium Shading 2 Accent 5" w:semiHidden="0" w:uiPriority="64" w:unhideWhenUsed="0"/>
+    <w:lsdException w:name="Medium List 1 Accent 5" w:semiHidden="0" w:uiPriority="65" w:unhideWhenUsed="0"/>
+    <w:lsdException w:name="Medium List 2 Accent 5" w:semiHidden="0" w:uiPriority="66" w:unhideWhenUsed="0"/>
+    <w:lsdException w:name="Medium Grid 1 Accent 5" w:semiHidden="0" w:uiPriority="67" w:unhideWhenUsed="0"/>
+    <w:lsdException w:name="Medium Grid 2 Accent 5" w:semiHidden="0" w:uiPriority="68" w:unhideWhenUsed="0"/>
+    <w:lsdException w:name="Medium Grid 3 Accent 5" w:semiHidden="0" w:uiPriority="69" w:unhideWhenUsed="0"/>
+    <w:lsdException w:name="Dark List Accent 5" w:semiHidden="0" w:uiPriority="70" w:unhideWhenUsed="0"/>
+    <w:lsdException w:name="Colorful Shading Accent 5" w:semiHidden="0" w:uiPriority="71" w:unhideWhenUsed="0"/>
+    <w:lsdException w:name="Colorful List Accent 5" w:semiHidden="0" w:uiPriority="72" w:unhideWhenUsed="0"/>
+    <w:lsdException w:name="Colorful Grid Accent 5" w:semiHidden="0" w:uiPriority="73" w:unhideWhenUsed="0"/>
+    <w:lsdException w:name="Light Shading Accent 6" w:semiHidden="0" w:uiPriority="60" w:unhideWhenUsed="0"/>
+    <w:lsdException w:name="Light List Accent 6" w:semiHidden="0" w:uiPriority="61" w:unhideWhenUsed="0"/>
+    <w:lsdException w:name="Light Grid Accent 6" w:semiHidden="0" w:uiPriority="62" w:unhideWhenUsed="0"/>
+    <w:lsdException w:name="Medium Shading 1 Accent 6" w:semiHidden="0" w:uiPriority="63" w:unhideWhenUsed="0"/>
+    <w:lsdException w:name="Medium Shading 2 Accent 6" w:semiHidden="0" w:uiPriority="64" w:unhideWhenUsed="0"/>
+    <w:lsdException w:name="Medium List 1 Accent 6" w:semiHidden="0" w:uiPriority="65" w:unhideWhenUsed="0"/>
+    <w:lsdException w:name="Medium List 2 Accent 6" w:semiHidden="0" w:uiPriority="66" w:unhideWhenUsed="0"/>
+    <w:lsdException w:name="Medium Grid 1 Accent 6" w:semiHidden="0" w:uiPriority="67" w:unhideWhenUsed="0"/>
+    <w:lsdException w:name="Medium Grid 2 Accent 6" w:semiHidden="0" w:uiPriority="68" w:unhideWhenUsed="0"/>
+    <w:lsdException w:name="Medium Grid 3 Accent 6" w:semiHidden="0" w:uiPriority="69" w:unhideWhenUsed="0"/>
+    <w:lsdException w:name="Dark List Accent 6" w:semiHidden="0" w:uiPriority="70" w:unhideWhenUsed="0"/>
+    <w:lsdException w:name="Colorful Shading Accent 6" w:semiHidden="0" w:uiPriority="71" w:unhideWhenUsed="0"/>
+    <w:lsdException w:name="Colorful List Accent 6" w:semiHidden="0" w:uiPriority="72" w:unhideWhenUsed="0"/>
+    <w:lsdException w:name="Colorful Grid Accent 6" w:semiHidden="0" w:uiPriority="73" w:unhideWhenUsed="0"/>
+    <w:lsdException w:name="Subtle Emphasis" w:semiHidden="0" w:uiPriority="19" w:unhideWhenUsed="0" w:qFormat="1"/>
+    <w:lsdException w:name="Intense Emphasis" w:semiHidden="0" w:uiPriority="21" w:unhideWhenUsed="0" w:qFormat="1"/>
+    <w:lsdException w:name="Subtle Reference" w:semiHidden="0" w:uiPriority="31" w:unhideWhenUsed="0" w:qFormat="1"/>
+    <w:lsdException w:name="Intense Reference" w:semiHidden="0" w:uiPriority="32" w:unhideWhenUsed="0" w:qFormat="1"/>
+    <w:lsdException w:name="Book Title" w:semiHidden="0" w:uiPriority="33" w:unhideWhenUsed="0" w:qFormat="1"/>
+    <w:lsdException w:name="Bibliography" w:uiPriority="37"/>
+    <w:lsdException w:name="TOC Heading" w:uiPriority="39" w:qFormat="1"/>
+  </w:latentStyles>
+  <w:style w:type="paragraph" w:default="1" w:styleId="Normal">
+    <w:name w:val="Normal"/>
+    <w:qFormat/>
+  </w:style>
+  <w:style w:type="paragraph" w:styleId="Heading1">
+    <w:name w:val="heading 1"/>
+    <w:basedOn w:val="Normal"/>
+    <w:next w:val="Normal"/>
+    <w:link w:val="Heading1Char"/>
+    <w:uiPriority w:val="9"/>
+    <w:qFormat/>
+    <w:rsid w:val="00346888"/>
+    <w:pPr>
+      <w:keepNext/>
+      <w:keepLines/>
+      <w:spacing w:before="480" w:after="0"/>
+      <w:outlineLvl w:val="0"/>
+    </w:pPr>
+    <w:rPr>
+      <w:rFonts w:asciiTheme="majorHAnsi" w:eastAsiaTheme="majorEastAsia" w:hAnsiTheme="majorHAnsi" w:cstheme="majorBidi"/>
+      <w:b/>
+      <w:bCs/>
+      <w:color w:val="365F91" w:themeColor="accent1" w:themeShade="BF"/>
+      <w:sz w:val="28"/>
+      <w:szCs w:val="28"/>
+    </w:rPr>
+  </w:style>
+  <w:style w:type="character" w:default="1" w:styleId="DefaultParagraphFont">
+    <w:name w:val="Default Paragraph Font"/>
+    <w:uiPriority w:val="1"/>
+    <w:semiHidden/>
+    <w:unhideWhenUsed/>
+  </w:style>
+  <w:style w:type="table" w:default="1" w:styleId="TableNormal">
+    <w:name w:val="Normal Table"/>
+    <w:uiPriority w:val="99"/>
+    <w:semiHidden/>
+    <w:unhideWhenUsed/>
+    <w:tblPr>
+      <w:tblInd w:w="0" w:type="dxa"/>
+      <w:tblCellMar>
+        <w:top w:w="0" w:type="dxa"/>
+        <w:left w:w="108" w:type="dxa"/>
+        <w:bottom w:w="0" w:type="dxa"/>
+        <w:right w:w="108" w:type="dxa"/>
+      </w:tblCellMar>
+    </w:tblPr>
+  </w:style>
+  <w:style w:type="numbering" w:default="1" w:styleId="NoList">
+    <w:name w:val="No List"/>
+    <w:uiPriority w:val="99"/>
+    <w:semiHidden/>
+    <w:unhideWhenUsed/>
+  </w:style>
+  <w:style w:type="paragraph" w:styleId="Title">
+    <w:name w:val="Title"/>
+    <w:basedOn w:val="Normal"/>
+    <w:next w:val="Normal"/>
+    <w:link w:val="TitleChar"/>
+    <w:uiPriority w:val="10"/>
+    <w:qFormat/>
+    <w:rsid w:val="00346888"/>
+    <w:pPr>
+      <w:pBdr>
+        <w:bottom w:val="single" w:sz="8" w:space="4" w:color="4F81BD" w:themeColor="accent1"/>
+      </w:pBdr>
+      <w:spacing w:after="300" w:line="240" w:lineRule="auto"/>
+      <w:contextualSpacing/>
+    </w:pPr>
+    <w:rPr>
+      <w:rFonts w:asciiTheme="majorHAnsi" w:eastAsiaTheme="majorEastAsia" w:hAnsiTheme="majorHAnsi" w:cstheme="majorBidi"/>
+      <w:color w:val="17365D" w:themeColor="text2" w:themeShade="BF"/>
+      <w:spacing w:val="5"/>
+      <w:kern w:val="28"/>
+      <w:sz w:val="52"/>
+      <w:szCs w:val="52"/>
+    </w:rPr>
+  </w:style>
+  <w:style w:type="character" w:customStyle="1" w:styleId="TitleChar">
+    <w:name w:val="Title Char"/>
+    <w:basedOn w:val="DefaultParagraphFont"/>
+    <w:link w:val="Title"/>
+    <w:uiPriority w:val="10"/>
+    <w:rsid w:val="00346888"/>
+    <w:rPr>
+      <w:rFonts w:asciiTheme="majorHAnsi" w:eastAsiaTheme="majorEastAsia" w:hAnsiTheme="majorHAnsi" w:cstheme="majorBidi"/>
+      <w:color w:val="17365D" w:themeColor="text2" w:themeShade="BF"/>
+      <w:spacing w:val="5"/>
+      <w:kern w:val="28"/>
+      <w:sz w:val="52"/>
+      <w:szCs w:val="52"/>
+    </w:rPr>
+  </w:style>
+  <w:style w:type="paragraph" w:styleId="Header">
+    <w:name w:val="header"/>
+    <w:basedOn w:val="Normal"/>
+    <w:link w:val="HeaderChar"/>
+    <w:uiPriority w:val="99"/>
+    <w:unhideWhenUsed/>
+    <w:rsid w:val="00346888"/>
+    <w:pPr>
+      <w:tabs>
+        <w:tab w:val="center" w:pos="4513"/>
+        <w:tab w:val="right" w:pos="9026"/>
+      </w:tabs>
+      <w:spacing w:after="0" w:line="240" w:lineRule="auto"/>
+    </w:pPr>
+  </w:style>
+  <w:style w:type="character" w:customStyle="1" w:styleId="HeaderChar">
+    <w:name w:val="Header Char"/>
+    <w:basedOn w:val="DefaultParagraphFont"/>
+    <w:link w:val="Header"/>
+    <w:uiPriority w:val="99"/>
+    <w:rsid w:val="00346888"/>
+  </w:style>
+  <w:style w:type="paragraph" w:styleId="Footer">
+    <w:name w:val="footer"/>
+    <w:basedOn w:val="Normal"/>
+    <w:link w:val="FooterChar"/>
+    <w:uiPriority w:val="99"/>
+    <w:unhideWhenUsed/>
+    <w:rsid w:val="00346888"/>
+    <w:pPr>
+      <w:tabs>
+        <w:tab w:val="center" w:pos="4513"/>
+        <w:tab w:val="right" w:pos="9026"/>
+      </w:tabs>
+      <w:spacing w:after="0" w:line="240" w:lineRule="auto"/>
+    </w:pPr>
+  </w:style>
+  <w:style w:type="character" w:customStyle="1" w:styleId="FooterChar">
+    <w:name w:val="Footer Char"/>
+    <w:basedOn w:val="DefaultParagraphFont"/>
+    <w:link w:val="Footer"/>
+    <w:uiPriority w:val="99"/>
+    <w:rsid w:val="00346888"/>
+  </w:style>
+  <w:style w:type="paragraph" w:styleId="ListParagraph">
+    <w:name w:val="List Paragraph"/>
+    <w:basedOn w:val="Normal"/>
+    <w:uiPriority w:val="34"/>
+    <w:qFormat/>
+    <w:rsid w:val="00346888"/>
+    <w:pPr>
+      <w:ind w:left="720"/>
+      <w:contextualSpacing/>
+    </w:pPr>
+  </w:style>
+  <w:style w:type="character" w:customStyle="1" w:styleId="Heading1Char">
+    <w:name w:val="Heading 1 Char"/>
+    <w:basedOn w:val="DefaultParagraphFont"/>
+    <w:link w:val="Heading1"/>
+    <w:uiPriority w:val="9"/>
+    <w:rsid w:val="00346888"/>
+    <w:rPr>
+      <w:rFonts w:asciiTheme="majorHAnsi" w:eastAsiaTheme="majorEastAsia" w:hAnsiTheme="majorHAnsi" w:cstheme="majorBidi"/>
+      <w:b/>
+      <w:bCs/>
+      <w:color w:val="365F91" w:themeColor="accent1" w:themeShade="BF"/>
+      <w:sz w:val="28"/>
+      <w:szCs w:val="28"/>
+    </w:rPr>
+  </w:style>
+  <w:style w:type="paragraph" w:styleId="TOCHeading">
+    <w:name w:val="TOC Heading"/>
+    <w:basedOn w:val="Heading1"/>
+    <w:next w:val="Normal"/>
+    <w:uiPriority w:val="39"/>
+    <w:semiHidden/>
+    <w:unhideWhenUsed/>
+    <w:qFormat/>
+    <w:rsid w:val="00346888"/>
+    <w:pPr>
+      <w:outlineLvl w:val="9"/>
+    </w:pPr>
+    <w:rPr>
+      <w:lang w:val="en-US" w:eastAsia="ja-JP"/>
+    </w:rPr>
+  </w:style>
+  <w:style w:type="paragraph" w:styleId="BalloonText">
+    <w:name w:val="Balloon Text"/>
+    <w:basedOn w:val="Normal"/>
+    <w:link w:val="BalloonTextChar"/>
+    <w:uiPriority w:val="99"/>
+    <w:semiHidden/>
+    <w:unhideWhenUsed/>
+    <w:rsid w:val="00346888"/>
+    <w:pPr>
+      <w:spacing w:after="0" w:line="240" w:lineRule="auto"/>
+    </w:pPr>
+    <w:rPr>
+      <w:rFonts w:ascii="Tahoma" w:hAnsi="Tahoma" w:cs="Tahoma"/>
+      <w:sz w:val="16"/>
+      <w:szCs w:val="16"/>
+    </w:rPr>
+  </w:style>
+  <w:style w:type="character" w:customStyle="1" w:styleId="BalloonTextChar">
+    <w:name w:val="Balloon Text Char"/>
+    <w:basedOn w:val="DefaultParagraphFont"/>
+    <w:link w:val="BalloonText"/>
+    <w:uiPriority w:val="99"/>
+    <w:semiHidden/>
+    <w:rsid w:val="00346888"/>
+    <w:rPr>
+      <w:rFonts w:ascii="Tahoma" w:hAnsi="Tahoma" w:cs="Tahoma"/>
+      <w:sz w:val="16"/>
+      <w:szCs w:val="16"/>
+    </w:rPr>
+  </w:style>
+  <w:style w:type="paragraph" w:styleId="TOC2">
+    <w:name w:val="toc 2"/>
+    <w:basedOn w:val="Normal"/>
+    <w:next w:val="Normal"/>
+    <w:autoRedefine/>
+    <w:uiPriority w:val="39"/>
+    <w:semiHidden/>
+    <w:unhideWhenUsed/>
+    <w:qFormat/>
+    <w:rsid w:val="00346888"/>
+    <w:pPr>
+      <w:spacing w:after="100"/>
+      <w:ind w:left="220"/>
+    </w:pPr>
+    <w:rPr>
+      <w:rFonts w:eastAsiaTheme="minorEastAsia"/>
+      <w:lang w:val="en-US" w:eastAsia="ja-JP"/>
+    </w:rPr>
+  </w:style>
+  <w:style w:type="paragraph" w:styleId="TOC1">
+    <w:name w:val="toc 1"/>
+    <w:basedOn w:val="Normal"/>
+    <w:next w:val="Normal"/>
+    <w:autoRedefine/>
+    <w:uiPriority w:val="39"/>
+    <w:semiHidden/>
+    <w:unhideWhenUsed/>
+    <w:qFormat/>
+    <w:rsid w:val="00346888"/>
+    <w:pPr>
+      <w:spacing w:after="100"/>
+    </w:pPr>
+    <w:rPr>
+      <w:rFonts w:eastAsiaTheme="minorEastAsia"/>
+      <w:lang w:val="en-US" w:eastAsia="ja-JP"/>
+    </w:rPr>
+  </w:style>
+  <w:style w:type="paragraph" w:styleId="TOC3">
+    <w:name w:val="toc 3"/>
+    <w:basedOn w:val="Normal"/>
+    <w:next w:val="Normal"/>
+    <w:autoRedefine/>
+    <w:uiPriority w:val="39"/>
+    <w:semiHidden/>
+    <w:unhideWhenUsed/>
+    <w:qFormat/>
+    <w:rsid w:val="00346888"/>
+    <w:pPr>
+      <w:spacing w:after="100"/>
+      <w:ind w:left="440"/>
+    </w:pPr>
+    <w:rPr>
+      <w:rFonts w:eastAsiaTheme="minorEastAsia"/>
+      <w:lang w:val="en-US" w:eastAsia="ja-JP"/>
+    </w:rPr>
+  </w:style>
+</w:styles>
+</file>
+
+<file path=word/stylesWithEffects.xml><?xml version="1.0" encoding="utf-8"?>
+<w:styles xmlns:wpc="http://schemas.microsoft.com/office/word/2010/wordprocessingCanvas" xmlns:mc="http://schemas.openxmlformats.org/markup-compatibility/2006" xmlns:o="urn:schemas-microsoft-com:office:office" xmlns:r="http://schemas.openxmlformats.org/officeDocument/2006/relationships" xmlns:m="http://schemas.openxmlformats.org/officeDocument/2006/math" xmlns:v="urn:schemas-microsoft-com:vml" xmlns:wp14="http://schemas.microsoft.com/office/word/2010/wordprocessingDrawing" xmlns:wp="http://schemas.openxmlformats.org/drawingml/2006/wordprocessingDrawing" xmlns:w10="urn:schemas-microsoft-com:office:word" xmlns:w="http://schemas.openxmlformats.org/wordprocessingml/2006/main" xmlns:w14="http://schemas.microsoft.com/office/word/2010/wordml" xmlns:wpg="http://schemas.microsoft.com/office/word/2010/wordprocessingGroup" xmlns:wpi="http://schemas.microsoft.com/office/word/2010/wordprocessingInk" xmlns:wne="http://schemas.microsoft.com/office/word/2006/wordml" xmlns:wps="http://schemas.microsoft.com/office/word/2010/wordprocessingShape" mc:Ignorable="w14 wp14">
+  <w:docDefaults>
+    <w:rPrDefault>
+      <w:rPr>
+        <w:rFonts w:asciiTheme="minorHAnsi" w:eastAsiaTheme="minorHAnsi" w:hAnsiTheme="minorHAnsi" w:cstheme="minorBidi"/>
+        <w:sz w:val="22"/>
+        <w:szCs w:val="22"/>
+        <w:lang w:val="en-GB" w:eastAsia="en-US" w:bidi="ar-SA"/>
+      </w:rPr>
+    </w:rPrDefault>
+    <w:pPrDefault>
+      <w:pPr>
+        <w:spacing w:after="200" w:line="276" w:lineRule="auto"/>
+      </w:pPr>
+    </w:pPrDefault>
+  </w:docDefaults>
+  <w:latentStyles w:defLockedState="0" w:defUIPriority="99" w:defSemiHidden="1" w:defUnhideWhenUsed="1" w:defQFormat="0" w:count="267">
+    <w:lsdException w:name="Normal" w:semiHidden="0" w:uiPriority="0" w:unhideWhenUsed="0" w:qFormat="1"/>
+    <w:lsdException w:name="heading 1" w:semiHidden="0" w:uiPriority="9" w:unhideWhenUsed="0" w:qFormat="1"/>
+    <w:lsdException w:name="heading 2" w:uiPriority="9" w:qFormat="1"/>
+    <w:lsdException w:name="heading 3" w:uiPriority="9" w:qFormat="1"/>
+    <w:lsdException w:name="heading 4" w:uiPriority="9" w:qFormat="1"/>
+    <w:lsdException w:name="heading 5" w:uiPriority="9" w:qFormat="1"/>
+    <w:lsdException w:name="heading 6" w:uiPriority="9" w:qFormat="1"/>
+    <w:lsdException w:name="heading 7" w:uiPriority="9" w:qFormat="1"/>
+    <w:lsdException w:name="heading 8" w:uiPriority="9" w:qFormat="1"/>
+    <w:lsdException w:name="heading 9" w:uiPriority="9" w:qFormat="1"/>
+    <w:lsdException w:name="toc 1" w:uiPriority="39" w:qFormat="1"/>
+    <w:lsdException w:name="toc 2" w:uiPriority="39" w:qFormat="1"/>
+    <w:lsdException w:name="toc 3" w:uiPriority="39" w:qFormat="1"/>
+    <w:lsdException w:name="toc 4" w:uiPriority="39"/>
+    <w:lsdException w:name="toc 5" w:uiPriority="39"/>
+    <w:lsdException w:name="toc 6" w:uiPriority="39"/>
+    <w:lsdException w:name="toc 7" w:uiPriority="39"/>
+    <w:lsdException w:name="toc 8" w:uiPriority="39"/>
+    <w:lsdException w:name="toc 9" w:uiPriority="39"/>
+    <w:lsdException w:name="caption" w:uiPriority="35" w:qFormat="1"/>
+    <w:lsdException w:name="Title" w:semiHidden="0" w:uiPriority="10" w:unhideWhenUsed="0" w:qFormat="1"/>
+    <w:lsdException w:name="Default Paragraph Font" w:uiPriority="1"/>
+    <w:lsdException w:name="Subtitle" w:semiHidden="0" w:uiPriority="11" w:unhideWhenUsed="0" w:qFormat="1"/>
+    <w:lsdException w:name="Strong" w:semiHidden="0" w:uiPriority="22" w:unhideWhenUsed="0" w:qFormat="1"/>
+    <w:lsdException w:name="Emphasis" w:semiHidden="0" w:uiPriority="20" w:unhideWhenUsed="0" w:qFormat="1"/>
+    <w:lsdException w:name="Table Grid" w:semiHidden="0" w:uiPriority="59" w:unhideWhenUsed="0"/>
+    <w:lsdException w:name="Placeholder Text" w:unhideWhenUsed="0"/>
+    <w:lsdException w:name="No Spacing" w:semiHidden="0" w:uiPriority="1" w:unhideWhenUsed="0" w:qFormat="1"/>
+    <w:lsdException w:name="Light Shading" w:semiHidden="0" w:uiPriority="60" w:unhideWhenUsed="0"/>
+    <w:lsdException w:name="Light List" w:semiHidden="0" w:uiPriority="61" w:unhideWhenUsed="0"/>
+    <w:lsdException w:name="Light Grid" w:semiHidden="0" w:uiPriority="62" w:unhideWhenUsed="0"/>
+    <w:lsdException w:name="Medium Shading 1" w:semiHidden="0" w:uiPriority="63" w:unhideWhenUsed="0"/>
+    <w:lsdException w:name="Medium Shading 2" w:semiHidden="0" w:uiPriority="64" w:unhideWhenUsed="0"/>
+    <w:lsdException w:name="Medium List 1" w:semiHidden="0" w:uiPriority="65" w:unhideWhenUsed="0"/>
+    <w:lsdException w:name="Medium List 2" w:semiHidden="0" w:uiPriority="66" w:unhideWhenUsed="0"/>
+    <w:lsdException w:name="Medium Grid 1" w:semiHidden="0" w:uiPriority="67" w:unhideWhenUsed="0"/>
+    <w:lsdException w:name="Medium Grid 2" w:semiHidden="0" w:uiPriority="68" w:unhideWhenUsed="0"/>
+    <w:lsdException w:name="Medium Grid 3" w:semiHidden="0" w:uiPriority="69" w:unhideWhenUsed="0"/>
+    <w:lsdException w:name="Dark List" w:semiHidden="0" w:uiPriority="70" w:unhideWhenUsed="0"/>
+    <w:lsdException w:name="Colorful Shading" w:semiHidden="0" w:uiPriority="71" w:unhideWhenUsed="0"/>
+    <w:lsdException w:name="Colorful List" w:semiHidden="0" w:uiPriority="72" w:unhideWhenUsed="0"/>
+    <w:lsdException w:name="Colorful Grid" w:semiHidden="0" w:uiPriority="73" w:unhideWhenUsed="0"/>
+    <w:lsdException w:name="Light Shading Accent 1" w:semiHidden="0" w:uiPriority="60" w:unhideWhenUsed="0"/>
+    <w:lsdException w:name="Light List Accent 1" w:semiHidden="0" w:uiPriority="61" w:unhideWhenUsed="0"/>
+    <w:lsdException w:name="Light Grid Accent 1" w:semiHidden="0" w:uiPriority="62" w:unhideWhenUsed="0"/>
+    <w:lsdException w:name="Medium Shading 1 Accent 1" w:semiHidden="0" w:uiPriority="63" w:unhideWhenUsed="0"/>
+    <w:lsdException w:name="Medium Shading 2 Accent 1" w:semiHidden="0" w:uiPriority="64" w:unhideWhenUsed="0"/>
+    <w:lsdException w:name="Medium List 1 Accent 1" w:semiHidden="0" w:uiPriority="65" w:unhideWhenUsed="0"/>
+    <w:lsdException w:name="Revision" w:unhideWhenUsed="0"/>
+    <w:lsdException w:name="List Paragraph" w:semiHidden="0" w:uiPriority="34" w:unhideWhenUsed="0" w:qFormat="1"/>
+    <w:lsdException w:name="Quote" w:semiHidden="0" w:uiPriority="29" w:unhideWhenUsed="0" w:qFormat="1"/>
+    <w:lsdException w:name="Intense Quote" w:semiHidden="0" w:uiPriority="30" w:unhideWhenUsed="0" w:qFormat="1"/>
+    <w:lsdException w:name="Medium List 2 Accent 1" w:semiHidden="0" w:uiPriority="66" w:unhideWhenUsed="0"/>
+    <w:lsdException w:name="Medium Grid 1 Accent 1" w:semiHidden="0" w:uiPriority="67" w:unhideWhenUsed="0"/>
+    <w:lsdException w:name="Medium Grid 2 Accent 1" w:semiHidden="0" w:uiPriority="68" w:unhideWhenUsed="0"/>
+    <w:lsdException w:name="Medium Grid 3 Accent 1" w:semiHidden="0" w:uiPriority="69" w:unhideWhenUsed="0"/>
+    <w:lsdException w:name="Dark List Accent 1" w:semiHidden="0" w:uiPriority="70" w:unhideWhenUsed="0"/>
+    <w:lsdException w:name="Colorful Shading Accent 1" w:semiHidden="0" w:uiPriority="71" w:unhideWhenUsed="0"/>
+    <w:lsdException w:name="Colorful List Accent 1" w:semiHidden="0" w:uiPriority="72" w:unhideWhenUsed="0"/>
+    <w:lsdException w:name="Colorful Grid Accent 1" w:semiHidden="0" w:uiPriority="73" w:unhideWhenUsed="0"/>
+    <w:lsdException w:name="Light Shading Accent 2" w:semiHidden="0" w:uiPriority="60" w:unhideWhenUsed="0"/>
+    <w:lsdException w:name="Light List Accent 2" w:semiHidden="0" w:uiPriority="61" w:unhideWhenUsed="0"/>
+    <w:lsdException w:name="Light Grid Accent 2" w:semiHidden="0" w:uiPriority="62" w:unhideWhenUsed="0"/>
+    <w:lsdException w:name="Medium Shading 1 Accent 2" w:semiHidden="0" w:uiPriority="63" w:unhideWhenUsed="0"/>
+    <w:lsdException w:name="Medium Shading 2 Accent 2" w:semiHidden="0" w:uiPriority="64" w:unhideWhenUsed="0"/>
+    <w:lsdException w:name="Medium List 1 Accent 2" w:semiHidden="0" w:uiPriority="65" w:unhideWhenUsed="0"/>
+    <w:lsdException w:name="Medium List 2 Accent 2" w:semiHidden="0" w:uiPriority="66" w:unhideWhenUsed="0"/>
+    <w:lsdException w:name="Medium Grid 1 Accent 2" w:semiHidden="0" w:uiPriority="67" w:unhideWhenUsed="0"/>
+    <w:lsdException w:name="Medium Grid 2 Accent 2" w:semiHidden="0" w:uiPriority="68" w:unhideWhenUsed="0"/>
+    <w:lsdException w:name="Medium Grid 3 Accent 2" w:semiHidden="0" w:uiPriority="69" w:unhideWhenUsed="0"/>
+    <w:lsdException w:name="Dark List Accent 2" w:semiHidden="0" w:uiPriority="70" w:unhideWhenUsed="0"/>
+    <w:lsdException w:name="Colorful Shading Accent 2" w:semiHidden="0" w:uiPriority="71" w:unhideWhenUsed="0"/>
+    <w:lsdException w:name="Colorful List Accent 2" w:semiHidden="0" w:uiPriority="72" w:unhideWhenUsed="0"/>
+    <w:lsdException w:name="Colorful Grid Accent 2" w:semiHidden="0" w:uiPriority="73" w:unhideWhenUsed="0"/>
+    <w:lsdException w:name="Light Shading Accent 3" w:semiHidden="0" w:uiPriority="60" w:unhideWhenUsed="0"/>
+    <w:lsdException w:name="Light List Accent 3" w:semiHidden="0" w:uiPriority="61" w:unhideWhenUsed="0"/>
+    <w:lsdException w:name="Light Grid Accent 3" w:semiHidden="0" w:uiPriority="62" w:unhideWhenUsed="0"/>
+    <w:lsdException w:name="Medium Shading 1 Accent 3" w:semiHidden="0" w:uiPriority="63" w:unhideWhenUsed="0"/>
+    <w:lsdException w:name="Medium Shading 2 Accent 3" w:semiHidden="0" w:uiPriority="64" w:unhideWhenUsed="0"/>
+    <w:lsdException w:name="Medium List 1 Accent 3" w:semiHidden="0" w:uiPriority="65" w:unhideWhenUsed="0"/>
+    <w:lsdException w:name="Medium List 2 Accent 3" w:semiHidden="0" w:uiPriority="66" w:unhideWhenUsed="0"/>
+    <w:lsdException w:name="Medium Grid 1 Accent 3" w:semiHidden="0" w:uiPriority="67" w:unhideWhenUsed="0"/>
+    <w:lsdException w:name="Medium Grid 2 Accent 3" w:semiHidden="0" w:uiPriority="68" w:unhideWhenUsed="0"/>
+    <w:lsdException w:name="Medium Grid 3 Accent 3" w:semiHidden="0" w:uiPriority="69" w:unhideWhenUsed="0"/>
+    <w:lsdException w:name="Dark List Accent 3" w:semiHidden="0" w:uiPriority="70" w:unhideWhenUsed="0"/>
+    <w:lsdException w:name="Colorful Shading Accent 3" w:semiHidden="0" w:uiPriority="71" w:unhideWhenUsed="0"/>
+    <w:lsdException w:name="Colorful List Accent 3" w:semiHidden="0" w:uiPriority="72" w:unhideWhenUsed="0"/>
+    <w:lsdException w:name="Colorful Grid Accent 3" w:semiHidden="0" w:uiPriority="73" w:unhideWhenUsed="0"/>
+    <w:lsdException w:name="Light Shading Accent 4" w:semiHidden="0" w:uiPriority="60" w:unhideWhenUsed="0"/>
+    <w:lsdException w:name="Light List Accent 4" w:semiHidden="0" w:uiPriority="61" w:unhideWhenUsed="0"/>
+    <w:lsdException w:name="Light Grid Accent 4" w:semiHidden="0" w:uiPriority="62" w:unhideWhenUsed="0"/>
+    <w:lsdException w:name="Medium Shading 1 Accent 4" w:semiHidden="0" w:uiPriority="63" w:unhideWhenUsed="0"/>
+    <w:lsdException w:name="Medium Shading 2 Accent 4" w:semiHidden="0" w:uiPriority="64" w:unhideWhenUsed="0"/>
+    <w:lsdException w:name="Medium List 1 Accent 4" w:semiHidden="0" w:uiPriority="65" w:unhideWhenUsed="0"/>
+    <w:lsdException w:name="Medium List 2 Accent 4" w:semiHidden="0" w:uiPriority="66" w:unhideWhenUsed="0"/>
+    <w:lsdException w:name="Medium Grid 1 Accent 4" w:semiHidden="0" w:uiPriority="67" w:unhideWhenUsed="0"/>
+    <w:lsdException w:name="Medium Grid 2 Accent 4" w:semiHidden="0" w:uiPriority="68" w:unhideWhenUsed="0"/>
+    <w:lsdException w:name="Medium Grid 3 Accent 4" w:semiHidden="0" w:uiPriority="69" w:unhideWhenUsed="0"/>
+    <w:lsdException w:name="Dark List Accent 4" w:semiHidden="0" w:uiPriority="70" w:unhideWhenUsed="0"/>
+    <w:lsdException w:name="Colorful Shading Accent 4" w:semiHidden="0" w:uiPriority="71" w:unhideWhenUsed="0"/>
+    <w:lsdException w:name="Colorful List Accent 4" w:semiHidden="0" w:uiPriority="72" w:unhideWhenUsed="0"/>
+    <w:lsdException w:name="Colorful Grid Accent 4" w:semiHidden="0" w:uiPriority="73" w:unhideWhenUsed="0"/>
+    <w:lsdException w:name="Light Shading Accent 5" w:semiHidden="0" w:uiPriority="60" w:unhideWhenUsed="0"/>
+    <w:lsdException w:name="Light List Accent 5" w:semiHidden="0" w:uiPriority="61" w:unhideWhenUsed="0"/>
+    <w:lsdException w:name="Light Grid Accent 5" w:semiHidden="0" w:uiPriority="62" w:unhideWhenUsed="0"/>
+    <w:lsdException w:name="Medium Shading 1 Accent 5" w:semiHidden="0" w:uiPriority="63" w:unhideWhenUsed="0"/>
+    <w:lsdException w:name="Medium Shading 2 Accent 5" w:semiHidden="0" w:uiPriority="64" w:unhideWhenUsed="0"/>
+    <w:lsdException w:name="Medium List 1 Accent 5" w:semiHidden="0" w:uiPriority="65" w:unhideWhenUsed="0"/>
+    <w:lsdException w:name="Medium List 2 Accent 5" w:semiHidden="0" w:uiPriority="66" w:unhideWhenUsed="0"/>
+    <w:lsdException w:name="Medium Grid 1 Accent 5" w:semiHidden="0" w:uiPriority="67" w:unhideWhenUsed="0"/>
+    <w:lsdException w:name="Medium Grid 2 Accent 5" w:semiHidden="0" w:uiPriority="68" w:unhideWhenUsed="0"/>
+    <w:lsdException w:name="Medium Grid 3 Accent 5" w:semiHidden="0" w:uiPriority="69" w:unhideWhenUsed="0"/>
+    <w:lsdException w:name="Dark List Accent 5" w:semiHidden="0" w:uiPriority="70" w:unhideWhenUsed="0"/>
+    <w:lsdException w:name="Colorful Shading Accent 5" w:semiHidden="0" w:uiPriority="71" w:unhideWhenUsed="0"/>
+    <w:lsdException w:name="Colorful List Accent 5" w:semiHidden="0" w:uiPriority="72" w:unhideWhenUsed="0"/>
+    <w:lsdException w:name="Colorful Grid Accent 5" w:semiHidden="0" w:uiPriority="73" w:unhideWhenUsed="0"/>
+    <w:lsdException w:name="Light Shading Accent 6" w:semiHidden="0" w:uiPriority="60" w:unhideWhenUsed="0"/>
+    <w:lsdException w:name="Light List Accent 6" w:semiHidden="0" w:uiPriority="61" w:unhideWhenUsed="0"/>
+    <w:lsdException w:name="Light Grid Accent 6" w:semiHidden="0" w:uiPriority="62" w:unhideWhenUsed="0"/>
+    <w:lsdException w:name="Medium Shading 1 Accent 6" w:semiHidden="0" w:uiPriority="63" w:unhideWhenUsed="0"/>
+    <w:lsdException w:name="Medium Shading 2 Accent 6" w:semiHidden="0" w:uiPriority="64" w:unhideWhenUsed="0"/>
+    <w:lsdException w:name="Medium List 1 Accent 6" w:semiHidden="0" w:uiPriority="65" w:unhideWhenUsed="0"/>
+    <w:lsdException w:name="Medium List 2 Accent 6" w:semiHidden="0" w:uiPriority="66" w:unhideWhenUsed="0"/>
+    <w:lsdException w:name="Medium Grid 1 Accent 6" w:semiHidden="0" w:uiPriority="67" w:unhideWhenUsed="0"/>
+    <w:lsdException w:name="Medium Grid 2 Accent 6" w:semiHidden="0" w:uiPriority="68" w:unhideWhenUsed="0"/>
+    <w:lsdException w:name="Medium Grid 3 Accent 6" w:semiHidden="0" w:uiPriority="69" w:unhideWhenUsed="0"/>
+    <w:lsdException w:name="Dark List Accent 6" w:semiHidden="0" w:uiPriority="70" w:unhideWhenUsed="0"/>
+    <w:lsdException w:name="Colorful Shading Accent 6" w:semiHidden="0" w:uiPriority="71" w:unhideWhenUsed="0"/>
+    <w:lsdException w:name="Colorful List Accent 6" w:semiHidden="0" w:uiPriority="72" w:unhideWhenUsed="0"/>
+    <w:lsdException w:name="Colorful Grid Accent 6" w:semiHidden="0" w:uiPriority="73" w:unhideWhenUsed="0"/>
+    <w:lsdException w:name="Subtle Emphasis" w:semiHidden="0" w:uiPriority="19" w:unhideWhenUsed="0" w:qFormat="1"/>
+    <w:lsdException w:name="Intense Emphasis" w:semiHidden="0" w:uiPriority="21" w:unhideWhenUsed="0" w:qFormat="1"/>
+    <w:lsdException w:name="Subtle Reference" w:semiHidden="0" w:uiPriority="31" w:unhideWhenUsed="0" w:qFormat="1"/>
+    <w:lsdException w:name="Intense Reference" w:semiHidden="0" w:uiPriority="32" w:unhideWhenUsed="0" w:qFormat="1"/>
+    <w:lsdException w:name="Book Title" w:semiHidden="0" w:uiPriority="33" w:unhideWhenUsed="0" w:qFormat="1"/>
+    <w:lsdException w:name="Bibliography" w:uiPriority="37"/>
+    <w:lsdException w:name="TOC Heading" w:uiPriority="39" w:qFormat="1"/>
+  </w:latentStyles>
+  <w:style w:type="paragraph" w:default="1" w:styleId="Normal">
+    <w:name w:val="Normal"/>
+    <w:qFormat/>
+  </w:style>
+  <w:style w:type="paragraph" w:styleId="Heading1">
+    <w:name w:val="heading 1"/>
+    <w:basedOn w:val="Normal"/>
+    <w:next w:val="Normal"/>
+    <w:link w:val="Heading1Char"/>
+    <w:uiPriority w:val="9"/>
+    <w:qFormat/>
+    <w:rsid w:val="00346888"/>
+    <w:pPr>
+      <w:keepNext/>
+      <w:keepLines/>
+      <w:spacing w:before="480" w:after="0"/>
+      <w:outlineLvl w:val="0"/>
+    </w:pPr>
+    <w:rPr>
+      <w:rFonts w:asciiTheme="majorHAnsi" w:eastAsiaTheme="majorEastAsia" w:hAnsiTheme="majorHAnsi" w:cstheme="majorBidi"/>
+      <w:b/>
+      <w:bCs/>
+      <w:color w:val="365F91" w:themeColor="accent1" w:themeShade="BF"/>
+      <w:sz w:val="28"/>
+      <w:szCs w:val="28"/>
+    </w:rPr>
+  </w:style>
+  <w:style w:type="character" w:default="1" w:styleId="DefaultParagraphFont">
+    <w:name w:val="Default Paragraph Font"/>
+    <w:uiPriority w:val="1"/>
+    <w:semiHidden/>
+    <w:unhideWhenUsed/>
+  </w:style>
+  <w:style w:type="table" w:default="1" w:styleId="TableNormal">
+    <w:name w:val="Normal Table"/>
+    <w:uiPriority w:val="99"/>
+    <w:semiHidden/>
+    <w:unhideWhenUsed/>
+    <w:tblPr>
+      <w:tblInd w:w="0" w:type="dxa"/>
+      <w:tblCellMar>
+        <w:top w:w="0" w:type="dxa"/>
+        <w:left w:w="108" w:type="dxa"/>
+        <w:bottom w:w="0" w:type="dxa"/>
+        <w:right w:w="108" w:type="dxa"/>
+      </w:tblCellMar>
+    </w:tblPr>
+  </w:style>
+  <w:style w:type="numbering" w:default="1" w:styleId="NoList">
+    <w:name w:val="No List"/>
+    <w:uiPriority w:val="99"/>
+    <w:semiHidden/>
+    <w:unhideWhenUsed/>
+  </w:style>
+  <w:style w:type="paragraph" w:styleId="Title">
+    <w:name w:val="Title"/>
+    <w:basedOn w:val="Normal"/>
+    <w:next w:val="Normal"/>
+    <w:link w:val="TitleChar"/>
+    <w:uiPriority w:val="10"/>
+    <w:qFormat/>
+    <w:rsid w:val="00346888"/>
+    <w:pPr>
+      <w:pBdr>
+        <w:bottom w:val="single" w:sz="8" w:space="4" w:color="4F81BD" w:themeColor="accent1"/>
+      </w:pBdr>
+      <w:spacing w:after="300" w:line="240" w:lineRule="auto"/>
+      <w:contextualSpacing/>
+    </w:pPr>
+    <w:rPr>
+      <w:rFonts w:asciiTheme="majorHAnsi" w:eastAsiaTheme="majorEastAsia" w:hAnsiTheme="majorHAnsi" w:cstheme="majorBidi"/>
+      <w:color w:val="17365D" w:themeColor="text2" w:themeShade="BF"/>
+      <w:spacing w:val="5"/>
+      <w:kern w:val="28"/>
+      <w:sz w:val="52"/>
+      <w:szCs w:val="52"/>
+    </w:rPr>
+  </w:style>
+  <w:style w:type="character" w:customStyle="1" w:styleId="TitleChar">
+    <w:name w:val="Title Char"/>
+    <w:basedOn w:val="DefaultParagraphFont"/>
+    <w:link w:val="Title"/>
+    <w:uiPriority w:val="10"/>
+    <w:rsid w:val="00346888"/>
+    <w:rPr>
+      <w:rFonts w:asciiTheme="majorHAnsi" w:eastAsiaTheme="majorEastAsia" w:hAnsiTheme="majorHAnsi" w:cstheme="majorBidi"/>
+      <w:color w:val="17365D" w:themeColor="text2" w:themeShade="BF"/>
+      <w:spacing w:val="5"/>
+      <w:kern w:val="28"/>
+      <w:sz w:val="52"/>
+      <w:szCs w:val="52"/>
+    </w:rPr>
+  </w:style>
+  <w:style w:type="paragraph" w:styleId="Header">
+    <w:name w:val="header"/>
+    <w:basedOn w:val="Normal"/>
+    <w:link w:val="HeaderChar"/>
+    <w:uiPriority w:val="99"/>
+    <w:unhideWhenUsed/>
+    <w:rsid w:val="00346888"/>
+    <w:pPr>
+      <w:tabs>
+        <w:tab w:val="center" w:pos="4513"/>
+        <w:tab w:val="right" w:pos="9026"/>
+      </w:tabs>
+      <w:spacing w:after="0" w:line="240" w:lineRule="auto"/>
+    </w:pPr>
+  </w:style>
+  <w:style w:type="character" w:customStyle="1" w:styleId="HeaderChar">
+    <w:name w:val="Header Char"/>
+    <w:basedOn w:val="DefaultParagraphFont"/>
+    <w:link w:val="Header"/>
+    <w:uiPriority w:val="99"/>
+    <w:rsid w:val="00346888"/>
+  </w:style>
+  <w:style w:type="paragraph" w:styleId="Footer">
+    <w:name w:val="footer"/>
+    <w:basedOn w:val="Normal"/>
+    <w:link w:val="FooterChar"/>
+    <w:uiPriority w:val="99"/>
+    <w:unhideWhenUsed/>
+    <w:rsid w:val="00346888"/>
+    <w:pPr>
+      <w:tabs>
+        <w:tab w:val="center" w:pos="4513"/>
+        <w:tab w:val="right" w:pos="9026"/>
+      </w:tabs>
+      <w:spacing w:after="0" w:line="240" w:lineRule="auto"/>
+    </w:pPr>
+  </w:style>
+  <w:style w:type="character" w:customStyle="1" w:styleId="FooterChar">
+    <w:name w:val="Footer Char"/>
+    <w:basedOn w:val="DefaultParagraphFont"/>
+    <w:link w:val="Footer"/>
+    <w:uiPriority w:val="99"/>
+    <w:rsid w:val="00346888"/>
+  </w:style>
+  <w:style w:type="paragraph" w:styleId="ListParagraph">
+    <w:name w:val="List Paragraph"/>
+    <w:basedOn w:val="Normal"/>
+    <w:uiPriority w:val="34"/>
+    <w:qFormat/>
+    <w:rsid w:val="00346888"/>
+    <w:pPr>
+      <w:ind w:left="720"/>
+      <w:contextualSpacing/>
+    </w:pPr>
+  </w:style>
+  <w:style w:type="character" w:customStyle="1" w:styleId="Heading1Char">
+    <w:name w:val="Heading 1 Char"/>
+    <w:basedOn w:val="DefaultParagraphFont"/>
+    <w:link w:val="Heading1"/>
+    <w:uiPriority w:val="9"/>
+    <w:rsid w:val="00346888"/>
+    <w:rPr>
+      <w:rFonts w:asciiTheme="majorHAnsi" w:eastAsiaTheme="majorEastAsia" w:hAnsiTheme="majorHAnsi" w:cstheme="majorBidi"/>
+      <w:b/>
+      <w:bCs/>
+      <w:color w:val="365F91" w:themeColor="accent1" w:themeShade="BF"/>
+      <w:sz w:val="28"/>
+      <w:szCs w:val="28"/>
+    </w:rPr>
+  </w:style>
+  <w:style w:type="paragraph" w:styleId="TOCHeading">
+    <w:name w:val="TOC Heading"/>
+    <w:basedOn w:val="Heading1"/>
+    <w:next w:val="Normal"/>
+    <w:uiPriority w:val="39"/>
+    <w:semiHidden/>
+    <w:unhideWhenUsed/>
+    <w:qFormat/>
+    <w:rsid w:val="00346888"/>
+    <w:pPr>
+      <w:outlineLvl w:val="9"/>
+    </w:pPr>
+    <w:rPr>
+      <w:lang w:val="en-US" w:eastAsia="ja-JP"/>
+    </w:rPr>
+  </w:style>
+  <w:style w:type="paragraph" w:styleId="BalloonText">
+    <w:name w:val="Balloon Text"/>
+    <w:basedOn w:val="Normal"/>
+    <w:link w:val="BalloonTextChar"/>
+    <w:uiPriority w:val="99"/>
+    <w:semiHidden/>
+    <w:unhideWhenUsed/>
+    <w:rsid w:val="00346888"/>
+    <w:pPr>
+      <w:spacing w:after="0" w:line="240" w:lineRule="auto"/>
+    </w:pPr>
+    <w:rPr>
+      <w:rFonts w:ascii="Tahoma" w:hAnsi="Tahoma" w:cs="Tahoma"/>
+      <w:sz w:val="16"/>
+      <w:szCs w:val="16"/>
+    </w:rPr>
+  </w:style>
+  <w:style w:type="character" w:customStyle="1" w:styleId="BalloonTextChar">
+    <w:name w:val="Balloon Text Char"/>
+    <w:basedOn w:val="DefaultParagraphFont"/>
+    <w:link w:val="BalloonText"/>
+    <w:uiPriority w:val="99"/>
+    <w:semiHidden/>
+    <w:rsid w:val="00346888"/>
+    <w:rPr>
+      <w:rFonts w:ascii="Tahoma" w:hAnsi="Tahoma" w:cs="Tahoma"/>
+      <w:sz w:val="16"/>
+      <w:szCs w:val="16"/>
+    </w:rPr>
+  </w:style>
+  <w:style w:type="paragraph" w:styleId="TOC2">
+    <w:name w:val="toc 2"/>
+    <w:basedOn w:val="Normal"/>
+    <w:next w:val="Normal"/>
+    <w:autoRedefine/>
+    <w:uiPriority w:val="39"/>
+    <w:semiHidden/>
+    <w:unhideWhenUsed/>
+    <w:qFormat/>
+    <w:rsid w:val="00346888"/>
+    <w:pPr>
+      <w:spacing w:after="100"/>
+      <w:ind w:left="220"/>
+    </w:pPr>
+    <w:rPr>
+      <w:rFonts w:eastAsiaTheme="minorEastAsia"/>
+      <w:lang w:val="en-US" w:eastAsia="ja-JP"/>
+    </w:rPr>
+  </w:style>
+  <w:style w:type="paragraph" w:styleId="TOC1">
+    <w:name w:val="toc 1"/>
+    <w:basedOn w:val="Normal"/>
+    <w:next w:val="Normal"/>
+    <w:autoRedefine/>
+    <w:uiPriority w:val="39"/>
+    <w:semiHidden/>
+    <w:unhideWhenUsed/>
+    <w:qFormat/>
+    <w:rsid w:val="00346888"/>
+    <w:pPr>
+      <w:spacing w:after="100"/>
+    </w:pPr>
+    <w:rPr>
+      <w:rFonts w:eastAsiaTheme="minorEastAsia"/>
+      <w:lang w:val="en-US" w:eastAsia="ja-JP"/>
+    </w:rPr>
+  </w:style>
+  <w:style w:type="paragraph" w:styleId="TOC3">
+    <w:name w:val="toc 3"/>
+    <w:basedOn w:val="Normal"/>
+    <w:next w:val="Normal"/>
+    <w:autoRedefine/>
+    <w:uiPriority w:val="39"/>
+    <w:semiHidden/>
+    <w:unhideWhenUsed/>
+    <w:qFormat/>
+    <w:rsid w:val="00346888"/>
+    <w:pPr>
+      <w:spacing w:after="100"/>
+      <w:ind w:left="440"/>
+    </w:pPr>
+    <w:rPr>
+      <w:rFonts w:eastAsiaTheme="minorEastAsia"/>
+      <w:lang w:val="en-US" w:eastAsia="ja-JP"/>
+    </w:rPr>
+  </w:style>
+</w:styles>
+</file>
+
+<file path=word/glossary/document.xml><?xml version="1.0" encoding="utf-8"?>
+<w:glossaryDocument xmlns:wpc="http://schemas.microsoft.com/office/word/2010/wordprocessingCanvas" xmlns:mc="http://schemas.openxmlformats.org/markup-compatibility/2006" xmlns:o="urn:schemas-microsoft-com:office:office" xmlns:r="http://schemas.openxmlformats.org/officeDocument/2006/relationships" xmlns:m="http://schemas.openxmlformats.org/officeDocument/2006/math" xmlns:v="urn:schemas-microsoft-com:vml" xmlns:wp14="http://schemas.microsoft.com/office/word/2010/wordprocessingDrawing" xmlns:wp="http://schemas.openxmlformats.org/drawingml/2006/wordprocessingDrawing" xmlns:w10="urn:schemas-microsoft-com:office:word" xmlns:w="http://schemas.openxmlformats.org/wordprocessingml/2006/main" xmlns:w14="http://schemas.microsoft.com/office/word/2010/wordml" xmlns:wpg="http://schemas.microsoft.com/office/word/2010/wordprocessingGroup" xmlns:wpi="http://schemas.microsoft.com/office/word/2010/wordprocessingInk" xmlns:wne="http://schemas.microsoft.com/office/word/2006/wordml" xmlns:wps="http://schemas.microsoft.com/office/word/2010/wordprocessingShape" mc:Ignorable="w14 wp14">
+  <w:docParts>
+    <w:docPart>
+      <w:docPartPr>
+        <w:name w:val="27BFF210BDF440218A22A230550BEF54"/>
+        <w:category>
+          <w:name w:val="General"/>
+          <w:gallery w:val="placeholder"/>
+        </w:category>
+        <w:types>
+          <w:type w:val="bbPlcHdr"/>
+        </w:types>
+        <w:behaviors>
+          <w:behavior w:val="content"/>
+        </w:behaviors>
+        <w:guid w:val="{FFEBCA1D-8403-4DDC-A028-08B874A5DFA0}"/>
+      </w:docPartPr>
+      <w:docPartBody>
+        <w:p>
+          <w:pPr>
+            <w:pStyle w:val="27BFF210BDF440218A22A230550BEF54"/>
+          </w:pPr>
+          <w:r>
+            <w:t>Type chapter title (level 1)</w:t>
+          </w:r>
+        </w:p>
+      </w:docPartBody>
+    </w:docPart>
+    <w:docPart>
+      <w:docPartPr>
+        <w:name w:val="F709A9281ABB479BB1122D99EF37B0CD"/>
+        <w:category>
+          <w:name w:val="General"/>
+          <w:gallery w:val="placeholder"/>
+        </w:category>
+        <w:types>
+          <w:type w:val="bbPlcHdr"/>
+        </w:types>
+        <w:behaviors>
+          <w:behavior w:val="content"/>
+        </w:behaviors>
+        <w:guid w:val="{D079C974-8534-4309-A368-9C8014C107C4}"/>
+      </w:docPartPr>
+      <w:docPartBody>
+        <w:p>
+          <w:pPr>
+            <w:pStyle w:val="F709A9281ABB479BB1122D99EF37B0CD"/>
+          </w:pPr>
+          <w:r>
+            <w:t>Type chapter title (level 2)</w:t>
+          </w:r>
+        </w:p>
+      </w:docPartBody>
+    </w:docPart>
+  </w:docParts>
+</w:glossaryDocument>
+</file>
+
+<file path=word/glossary/fontTable.xml><?xml version="1.0" encoding="utf-8"?>
+<w:fonts xmlns:mc="http://schemas.openxmlformats.org/markup-compatibility/2006" xmlns:r="http://schemas.openxmlformats.org/officeDocument/2006/relationships" xmlns:w="http://schemas.openxmlformats.org/wordprocessingml/2006/main" xmlns:w14="http://schemas.microsoft.com/office/word/2010/wordml" mc:Ignorable="w14">
+  <w:font w:name="Calibri">
+    <w:panose1 w:val="020F0502020204030204"/>
+    <w:charset w:val="00"/>
+    <w:family w:val="swiss"/>
+    <w:pitch w:val="variable"/>
+    <w:sig w:usb0="E0002AFF" w:usb1="C000247B" w:usb2="00000009" w:usb3="00000000" w:csb0="000001FF" w:csb1="00000000"/>
+  </w:font>
+  <w:font w:name="Courier New">
+    <w:panose1 w:val="02070309020205020404"/>
+    <w:charset w:val="00"/>
+    <w:family w:val="modern"/>
+    <w:pitch w:val="fixed"/>
+    <w:sig w:usb0="E0002EFF" w:usb1="C0007843" w:usb2="00000009" w:usb3="00000000" w:csb0="000001FF" w:csb1="00000000"/>
+  </w:font>
+  <w:font w:name="Times New Roman">
+    <w:panose1 w:val="02020603050405020304"/>
+    <w:charset w:val="00"/>
+    <w:family w:val="roman"/>
+    <w:pitch w:val="variable"/>
+    <w:sig w:usb0="E0002EFF" w:usb1="C000785B" w:usb2="00000009" w:usb3="00000000" w:csb0="000001FF" w:csb1="00000000"/>
+  </w:font>
+  <w:font w:name="Wingdings">
+    <w:panose1 w:val="05000000000000000000"/>
+    <w:charset w:val="02"/>
+    <w:family w:val="auto"/>
+    <w:pitch w:val="variable"/>
+    <w:sig w:usb0="00000000" w:usb1="10000000" w:usb2="00000000" w:usb3="00000000" w:csb0="80000000" w:csb1="00000000"/>
+  </w:font>
+  <w:font w:name="Symbol">
+    <w:panose1 w:val="05050102010706020507"/>
+    <w:charset w:val="02"/>
+    <w:family w:val="roman"/>
+    <w:pitch w:val="variable"/>
+    <w:sig w:usb0="00000000" w:usb1="10000000" w:usb2="00000000" w:usb3="00000000" w:csb0="80000000" w:csb1="00000000"/>
+  </w:font>
+  <w:font w:name="Cambria">
+    <w:panose1 w:val="02040503050406030204"/>
+    <w:charset w:val="00"/>
+    <w:family w:val="roman"/>
+    <w:pitch w:val="variable"/>
+    <w:sig w:usb0="E00002FF" w:usb1="400004FF" w:usb2="00000000" w:usb3="00000000" w:csb0="0000019F" w:csb1="00000000"/>
+  </w:font>
+  <w:font w:name="SimSun">
+    <w:altName w:val="宋体"/>
+    <w:panose1 w:val="02010600030101010101"/>
+    <w:charset w:val="86"/>
+    <w:family w:val="auto"/>
+    <w:pitch w:val="variable"/>
+    <w:sig w:usb0="00000003" w:usb1="288F0000" w:usb2="00000016" w:usb3="00000000" w:csb0="00040001" w:csb1="00000000"/>
+  </w:font>
+  <w:font w:name="Tahoma">
+    <w:panose1 w:val="020B0604030504040204"/>
+    <w:charset w:val="00"/>
+    <w:family w:val="swiss"/>
+    <w:pitch w:val="variable"/>
+    <w:sig w:usb0="E1002EFF" w:usb1="C000605B" w:usb2="00000029" w:usb3="00000000" w:csb0="000101FF" w:csb1="00000000"/>
+  </w:font>
+  <w:font w:name="Blackadder ITC">
+    <w:panose1 w:val="04020505051007020D02"/>
+    <w:charset w:val="00"/>
+    <w:family w:val="decorative"/>
+    <w:pitch w:val="variable"/>
+    <w:sig w:usb0="00000003" w:usb1="00000000" w:usb2="00000000" w:usb3="00000000" w:csb0="00000001" w:csb1="00000000"/>
+  </w:font>
+  <w:font w:name="Brush Script MT">
+    <w:panose1 w:val="03060802040406070304"/>
+    <w:charset w:val="00"/>
+    <w:family w:val="script"/>
+    <w:pitch w:val="variable"/>
+    <w:sig w:usb0="00000003" w:usb1="00000000" w:usb2="00000000" w:usb3="00000000" w:csb0="00000001" w:csb1="00000000"/>
+  </w:font>
+</w:fonts>
+</file>
+
+<file path=word/glossary/settings.xml><?xml version="1.0" encoding="utf-8"?>
+<w:settings xmlns:mc="http://schemas.openxmlformats.org/markup-compatibility/2006" xmlns:o="urn:schemas-microsoft-com:office:office" xmlns:r="http://schemas.openxmlformats.org/officeDocument/2006/relationships" xmlns:m="http://schemas.openxmlformats.org/officeDocument/2006/math" xmlns:v="urn:schemas-microsoft-com:vml" xmlns:w10="urn:schemas-microsoft-com:office:word" xmlns:w="http://schemas.openxmlformats.org/wordprocessingml/2006/main" xmlns:w14="http://schemas.microsoft.com/office/word/2010/wordml" xmlns:sl="http://schemas.openxmlformats.org/schemaLibrary/2006/main" mc:Ignorable="w14">
+  <w:view w:val="normal"/>
+  <w:defaultTabStop w:val="720"/>
+  <w:characterSpacingControl w:val="doNotCompress"/>
+  <w:compat>
+    <w:useFELayout/>
+    <w:compatSetting w:name="compatibilityMode" w:uri="http://schemas.microsoft.com/office/word" w:val="14"/>
+    <w:compatSetting w:name="overrideTableStyleFontSizeAndJustification" w:uri="http://schemas.microsoft.com/office/word" w:val="1"/>
+    <w:compatSetting w:name="enableOpenTypeFeatures" w:uri="http://schemas.microsoft.com/office/word" w:val="1"/>
+    <w:compatSetting w:name="doNotFlipMirrorIndents" w:uri="http://schemas.microsoft.com/office/word" w:val="1"/>
+  </w:compat>
+  <w:rsids>
+    <w:rsidRoot w:val="004E6709"/>
+    <w:rsid w:val="003A3D09"/>
+    <w:rsid w:val="004E6709"/>
+  </w:rsids>
+  <m:mathPr>
+    <m:mathFont m:val="Cambria Math"/>
+    <m:brkBin m:val="before"/>
+    <m:brkBinSub m:val="--"/>
+    <m:smallFrac m:val="0"/>
+    <m:dispDef/>
+    <m:lMargin m:val="0"/>
+    <m:rMargin m:val="0"/>
+    <m:defJc m:val="centerGroup"/>
+    <m:wrapIndent m:val="1440"/>
+    <m:intLim m:val="subSup"/>
+    <m:naryLim m:val="undOvr"/>
+  </m:mathPr>
+  <w:themeFontLang w:val="en-GB"/>
+  <w:clrSchemeMapping w:bg1="light1" w:t1="dark1" w:bg2="light2" w:t2="dark2" w:accent1="accent1" w:accent2="accent2" w:accent3="accent3" w:accent4="accent4" w:accent5="accent5" w:accent6="accent6" w:hyperlink="hyperlink" w:followedHyperlink="followedHyperlink"/>
+  <w:decimalSymbol w:val="."/>
+  <w:listSeparator w:val=","/>
+</w:settings>
+</file>
+
+<file path=word/glossary/styles.xml><?xml version="1.0" encoding="utf-8"?>
+<w:styles xmlns:mc="http://schemas.openxmlformats.org/markup-compatibility/2006" xmlns:r="http://schemas.openxmlformats.org/officeDocument/2006/relationships" xmlns:w="http://schemas.openxmlformats.org/wordprocessingml/2006/main" xmlns:w14="http://schemas.microsoft.com/office/word/2010/wordml" mc:Ignorable="w14">
+  <w:docDefaults>
+    <w:rPrDefault>
+      <w:rPr>
+        <w:rFonts w:asciiTheme="minorHAnsi" w:eastAsiaTheme="minorEastAsia" w:hAnsiTheme="minorHAnsi" w:cstheme="minorBidi"/>
+        <w:sz w:val="22"/>
+        <w:szCs w:val="22"/>
+        <w:lang w:val="en-GB" w:eastAsia="en-GB" w:bidi="ar-SA"/>
       </w:rPr>
     </w:rPrDefault>
     <w:pPrDefault>
@@ -351,18 +2308,30 @@
     <w:semiHidden/>
     <w:unhideWhenUsed/>
   </w:style>
+  <w:style w:type="paragraph" w:customStyle="1" w:styleId="27BFF210BDF440218A22A230550BEF54">
+    <w:name w:val="27BFF210BDF440218A22A230550BEF54"/>
+    <w:rsid w:val="004E6709"/>
+  </w:style>
+  <w:style w:type="paragraph" w:customStyle="1" w:styleId="F709A9281ABB479BB1122D99EF37B0CD">
+    <w:name w:val="F709A9281ABB479BB1122D99EF37B0CD"/>
+    <w:rsid w:val="004E6709"/>
+  </w:style>
+  <w:style w:type="paragraph" w:customStyle="1" w:styleId="5B381C6814724A208897B151375C1BC8">
+    <w:name w:val="5B381C6814724A208897B151375C1BC8"/>
+    <w:rsid w:val="004E6709"/>
+  </w:style>
 </w:styles>
 </file>
 
-<file path=word/stylesWithEffects.xml><?xml version="1.0" encoding="utf-8"?>
+<file path=word/glossary/stylesWithEffects.xml><?xml version="1.0" encoding="utf-8"?>
 <w:styles xmlns:wpc="http://schemas.microsoft.com/office/word/2010/wordprocessingCanvas" xmlns:mc="http://schemas.openxmlformats.org/markup-compatibility/2006" xmlns:o="urn:schemas-microsoft-com:office:office" xmlns:r="http://schemas.openxmlformats.org/officeDocument/2006/relationships" xmlns:m="http://schemas.openxmlformats.org/officeDocument/2006/math" xmlns:v="urn:schemas-microsoft-com:vml" xmlns:wp14="http://schemas.microsoft.com/office/word/2010/wordprocessingDrawing" xmlns:wp="http://schemas.openxmlformats.org/drawingml/2006/wordprocessingDrawing" xmlns:w10="urn:schemas-microsoft-com:office:word" xmlns:w="http://schemas.openxmlformats.org/wordprocessingml/2006/main" xmlns:w14="http://schemas.microsoft.com/office/word/2010/wordml" xmlns:wpg="http://schemas.microsoft.com/office/word/2010/wordprocessingGroup" xmlns:wpi="http://schemas.microsoft.com/office/word/2010/wordprocessingInk" xmlns:wne="http://schemas.microsoft.com/office/word/2006/wordml" xmlns:wps="http://schemas.microsoft.com/office/word/2010/wordprocessingShape" mc:Ignorable="w14 wp14">
   <w:docDefaults>
     <w:rPrDefault>
       <w:rPr>
-        <w:rFonts w:asciiTheme="minorHAnsi" w:eastAsiaTheme="minorHAnsi" w:hAnsiTheme="minorHAnsi" w:cstheme="minorBidi"/>
+        <w:rFonts w:asciiTheme="minorHAnsi" w:eastAsiaTheme="minorEastAsia" w:hAnsiTheme="minorHAnsi" w:cstheme="minorBidi"/>
         <w:sz w:val="22"/>
         <w:szCs w:val="22"/>
-        <w:lang w:val="en-GB" w:eastAsia="en-US" w:bidi="ar-SA"/>
+        <w:lang w:val="en-GB" w:eastAsia="en-GB" w:bidi="ar-SA"/>
       </w:rPr>
     </w:rPrDefault>
     <w:pPrDefault>
@@ -541,7 +2510,26 @@
     <w:semiHidden/>
     <w:unhideWhenUsed/>
   </w:style>
+  <w:style w:type="paragraph" w:customStyle="1" w:styleId="27BFF210BDF440218A22A230550BEF54">
+    <w:name w:val="27BFF210BDF440218A22A230550BEF54"/>
+    <w:rsid w:val="004E6709"/>
+  </w:style>
+  <w:style w:type="paragraph" w:customStyle="1" w:styleId="F709A9281ABB479BB1122D99EF37B0CD">
+    <w:name w:val="F709A9281ABB479BB1122D99EF37B0CD"/>
+    <w:rsid w:val="004E6709"/>
+  </w:style>
+  <w:style w:type="paragraph" w:customStyle="1" w:styleId="5B381C6814724A208897B151375C1BC8">
+    <w:name w:val="5B381C6814724A208897B151375C1BC8"/>
+    <w:rsid w:val="004E6709"/>
+  </w:style>
 </w:styles>
+</file>
+
+<file path=word/glossary/webSettings.xml><?xml version="1.0" encoding="utf-8"?>
+<w:webSettings xmlns:mc="http://schemas.openxmlformats.org/markup-compatibility/2006" xmlns:r="http://schemas.openxmlformats.org/officeDocument/2006/relationships" xmlns:w="http://schemas.openxmlformats.org/wordprocessingml/2006/main" xmlns:w14="http://schemas.microsoft.com/office/word/2010/wordml" mc:Ignorable="w14">
+  <w:optimizeForBrowser/>
+  <w:allowPNG/>
+</w:webSettings>
 </file>
 
 <file path=word/theme/theme1.xml><?xml version="1.0" encoding="utf-8"?>
@@ -827,4 +2815,16 @@
   <a:objectDefaults/>
   <a:extraClrSchemeLst/>
 </a:theme>
+</file>
+
+<file path=customXml/item1.xml><?xml version="1.0" encoding="utf-8"?>
+<b:Sources xmlns:b="http://schemas.openxmlformats.org/officeDocument/2006/bibliography" xmlns="http://schemas.openxmlformats.org/officeDocument/2006/bibliography" SelectedStyle="\APA.XSL" StyleName="APA"/>
+</file>
+
+<file path=customXml/itemProps1.xml><?xml version="1.0" encoding="utf-8"?>
+<ds:datastoreItem xmlns:ds="http://schemas.openxmlformats.org/officeDocument/2006/customXml" ds:itemID="{50D5A79B-4302-4ACA-92CE-2EDE93FC58F6}">
+  <ds:schemaRefs>
+    <ds:schemaRef ds:uri="http://schemas.openxmlformats.org/officeDocument/2006/bibliography"/>
+  </ds:schemaRefs>
+</ds:datastoreItem>
 </file>
</xml_diff>

<commit_message>
Added changes to technical document
</commit_message>
<xml_diff>
--- a/Technical Document/15011763 - Technical Document Template.docx
+++ b/Technical Document/15011763 - Technical Document Template.docx
@@ -10,13 +10,7 @@
         <w:rPr>
           <w:shd w:val="clear" w:color="auto" w:fill="FFFFFF"/>
         </w:rPr>
-        <w:t>A Realistic Model for Creating Scent Trails in Games</w:t>
-      </w:r>
-      <w:r>
-        <w:rPr>
-          <w:shd w:val="clear" w:color="auto" w:fill="FFFFFF"/>
-        </w:rPr>
-        <w:t xml:space="preserve"> with Physics</w:t>
+        <w:t>A Realistic Model for Creating Scent Trails in Games with Physics</w:t>
       </w:r>
     </w:p>
     <w:p>
@@ -534,22 +528,21 @@
     </w:p>
     <w:sdt>
       <w:sdtPr>
+        <w:rPr>
+          <w:rFonts w:asciiTheme="minorHAnsi" w:eastAsiaTheme="minorEastAsia" w:hAnsiTheme="minorHAnsi" w:cstheme="minorBidi"/>
+          <w:b w:val="0"/>
+          <w:bCs w:val="0"/>
+          <w:color w:val="auto"/>
+          <w:sz w:val="22"/>
+          <w:szCs w:val="22"/>
+        </w:rPr>
         <w:id w:val="895627225"/>
         <w:docPartObj>
           <w:docPartGallery w:val="Table of Contents"/>
           <w:docPartUnique/>
         </w:docPartObj>
       </w:sdtPr>
-      <w:sdtEndPr>
-        <w:rPr>
-          <w:rFonts w:asciiTheme="minorHAnsi" w:eastAsiaTheme="minorEastAsia" w:hAnsiTheme="minorHAnsi" w:cstheme="minorBidi"/>
-          <w:b w:val="0"/>
-          <w:bCs w:val="0"/>
-          <w:color w:val="auto"/>
-          <w:sz w:val="22"/>
-          <w:szCs w:val="22"/>
-        </w:rPr>
-      </w:sdtEndPr>
+      <w:sdtEndPr/>
       <w:sdtContent>
         <w:p>
           <w:pPr>
@@ -558,8 +551,6 @@
           <w:r>
             <w:t>Table of Contents</w:t>
           </w:r>
-          <w:bookmarkStart w:id="0" w:name="_GoBack"/>
-          <w:bookmarkEnd w:id="0"/>
         </w:p>
         <w:p>
           <w:pPr>
@@ -578,6 +569,7 @@
               <w:temporary/>
               <w:showingPlcHdr/>
             </w:sdtPr>
+            <w:sdtEndPr/>
             <w:sdtContent>
               <w:r>
                 <w:rPr>
@@ -613,6 +605,7 @@
               <w:temporary/>
               <w:showingPlcHdr/>
             </w:sdtPr>
+            <w:sdtEndPr/>
             <w:sdtContent>
               <w:r>
                 <w:t>Type chapter title (level 2)</w:t>
@@ -634,12 +627,10 @@
           <w:sdt>
             <w:sdtPr>
               <w:id w:val="93059032"/>
-              <w:placeholder>
-                <w:docPart w:val="5B381C6814724A208897B151375C1BC8"/>
-              </w:placeholder>
               <w:temporary/>
               <w:showingPlcHdr/>
             </w:sdtPr>
+            <w:sdtEndPr/>
             <w:sdtContent>
               <w:r>
                 <w:t>Type chapter title (level 3)</w:t>
@@ -670,6 +661,7 @@
               <w:temporary/>
               <w:showingPlcHdr/>
             </w:sdtPr>
+            <w:sdtEndPr/>
             <w:sdtContent>
               <w:r>
                 <w:rPr>
@@ -705,6 +697,7 @@
               <w:temporary/>
               <w:showingPlcHdr/>
             </w:sdtPr>
+            <w:sdtEndPr/>
             <w:sdtContent>
               <w:r>
                 <w:t>Type chapter title (level 2)</w:t>
@@ -726,12 +719,10 @@
           <w:sdt>
             <w:sdtPr>
               <w:id w:val="93059044"/>
-              <w:placeholder>
-                <w:docPart w:val="5B381C6814724A208897B151375C1BC8"/>
-              </w:placeholder>
               <w:temporary/>
               <w:showingPlcHdr/>
             </w:sdtPr>
+            <w:sdtEndPr/>
             <w:sdtContent>
               <w:r>
                 <w:t>Type chapter title (level 3)</w:t>
@@ -759,14 +750,333 @@
       </w:r>
     </w:p>
     <w:p>
-      <w:r>
-        <w:t>Problem Statement</w:t>
-      </w:r>
+      <w:pPr>
+        <w:rPr>
+          <w:rFonts w:ascii="Verdana" w:hAnsi="Verdana"/>
+        </w:rPr>
+      </w:pPr>
+      <w:r>
+        <w:rPr>
+          <w:rFonts w:ascii="Verdana" w:hAnsi="Verdana"/>
+        </w:rPr>
+        <w:t>The aim of this project is to demonstrate that it is possible to create a realistic model for scent trails within games which have physics and are affected by different environments.</w:t>
+      </w:r>
+    </w:p>
+    <w:p>
+      <w:bookmarkStart w:id="0" w:name="_GoBack"/>
+      <w:bookmarkEnd w:id="0"/>
       <w:r>
         <w:br/>
-        <w:t>Objectives</w:t>
-      </w:r>
-    </w:p>
+      </w:r>
+    </w:p>
+    <w:tbl>
+      <w:tblPr>
+        <w:tblW w:w="10013" w:type="dxa"/>
+        <w:tblInd w:w="18" w:type="dxa"/>
+        <w:tblBorders>
+          <w:top w:val="single" w:sz="6" w:space="0" w:color="auto"/>
+          <w:left w:val="single" w:sz="6" w:space="0" w:color="auto"/>
+          <w:bottom w:val="single" w:sz="6" w:space="0" w:color="auto"/>
+          <w:right w:val="single" w:sz="6" w:space="0" w:color="auto"/>
+          <w:insideH w:val="single" w:sz="6" w:space="0" w:color="auto"/>
+          <w:insideV w:val="single" w:sz="6" w:space="0" w:color="auto"/>
+        </w:tblBorders>
+        <w:tblLayout w:type="fixed"/>
+        <w:tblLook w:val="0000" w:firstRow="0" w:lastRow="0" w:firstColumn="0" w:lastColumn="0" w:noHBand="0" w:noVBand="0"/>
+      </w:tblPr>
+      <w:tblGrid>
+        <w:gridCol w:w="1791"/>
+        <w:gridCol w:w="8222"/>
+      </w:tblGrid>
+      <w:tr>
+        <w:trPr>
+          <w:cantSplit/>
+          <w:tblHeader/>
+        </w:trPr>
+        <w:tc>
+          <w:tcPr>
+            <w:tcW w:w="10013" w:type="dxa"/>
+            <w:gridSpan w:val="2"/>
+            <w:shd w:val="clear" w:color="auto" w:fill="F2F2F2" w:themeFill="background1" w:themeFillShade="F2"/>
+          </w:tcPr>
+          <w:p>
+            <w:pPr>
+              <w:rPr>
+                <w:rFonts w:ascii="Verdana" w:hAnsi="Verdana"/>
+                <w:b/>
+                <w:szCs w:val="20"/>
+                <w:lang w:val="en-US"/>
+              </w:rPr>
+            </w:pPr>
+            <w:r>
+              <w:rPr>
+                <w:rFonts w:ascii="Verdana" w:hAnsi="Verdana"/>
+                <w:b/>
+                <w:szCs w:val="20"/>
+                <w:lang w:val="en-US"/>
+              </w:rPr>
+              <w:t>2. Project Objectives</w:t>
+            </w:r>
+          </w:p>
+        </w:tc>
+      </w:tr>
+      <w:tr>
+        <w:trPr>
+          <w:cantSplit/>
+          <w:tblHeader/>
+        </w:trPr>
+        <w:tc>
+          <w:tcPr>
+            <w:tcW w:w="1791" w:type="dxa"/>
+            <w:shd w:val="clear" w:color="auto" w:fill="F2F2F2" w:themeFill="background1" w:themeFillShade="F2"/>
+          </w:tcPr>
+          <w:p>
+            <w:pPr>
+              <w:pStyle w:val="Heading4"/>
+              <w:rPr>
+                <w:rFonts w:ascii="Verdana" w:hAnsi="Verdana"/>
+                <w:b/>
+                <w:i w:val="0"/>
+                <w:sz w:val="22"/>
+              </w:rPr>
+            </w:pPr>
+            <w:r>
+              <w:rPr>
+                <w:rFonts w:ascii="Verdana" w:hAnsi="Verdana"/>
+                <w:b/>
+                <w:i w:val="0"/>
+                <w:sz w:val="22"/>
+              </w:rPr>
+              <w:t>Objective 1</w:t>
+            </w:r>
+          </w:p>
+        </w:tc>
+        <w:tc>
+          <w:tcPr>
+            <w:tcW w:w="8222" w:type="dxa"/>
+            <w:shd w:val="clear" w:color="auto" w:fill="auto"/>
+          </w:tcPr>
+          <w:p>
+            <w:pPr>
+              <w:rPr>
+                <w:rFonts w:ascii="Verdana" w:hAnsi="Verdana"/>
+              </w:rPr>
+            </w:pPr>
+            <w:r>
+              <w:rPr>
+                <w:rFonts w:ascii="Verdana" w:hAnsi="Verdana"/>
+              </w:rPr>
+              <w:t>Implement scent system with options for the strength of scent</w:t>
+            </w:r>
+          </w:p>
+        </w:tc>
+      </w:tr>
+      <w:tr>
+        <w:trPr>
+          <w:cantSplit/>
+          <w:tblHeader/>
+        </w:trPr>
+        <w:tc>
+          <w:tcPr>
+            <w:tcW w:w="1791" w:type="dxa"/>
+            <w:shd w:val="clear" w:color="auto" w:fill="F2F2F2" w:themeFill="background1" w:themeFillShade="F2"/>
+          </w:tcPr>
+          <w:p>
+            <w:pPr>
+              <w:pStyle w:val="Heading4"/>
+              <w:rPr>
+                <w:rFonts w:ascii="Verdana" w:hAnsi="Verdana"/>
+                <w:b/>
+                <w:i w:val="0"/>
+                <w:sz w:val="22"/>
+              </w:rPr>
+            </w:pPr>
+            <w:r>
+              <w:rPr>
+                <w:rFonts w:ascii="Verdana" w:hAnsi="Verdana"/>
+                <w:b/>
+                <w:i w:val="0"/>
+                <w:sz w:val="22"/>
+              </w:rPr>
+              <w:t>Objective 2</w:t>
+            </w:r>
+          </w:p>
+        </w:tc>
+        <w:tc>
+          <w:tcPr>
+            <w:tcW w:w="8222" w:type="dxa"/>
+            <w:shd w:val="clear" w:color="auto" w:fill="auto"/>
+          </w:tcPr>
+          <w:p>
+            <w:pPr>
+              <w:rPr>
+                <w:rFonts w:ascii="Verdana" w:hAnsi="Verdana"/>
+              </w:rPr>
+            </w:pPr>
+            <w:r>
+              <w:rPr>
+                <w:rFonts w:ascii="Verdana" w:hAnsi="Verdana"/>
+              </w:rPr>
+              <w:t>Implement scents that are connected to objects/players</w:t>
+            </w:r>
+          </w:p>
+        </w:tc>
+      </w:tr>
+      <w:tr>
+        <w:trPr>
+          <w:cantSplit/>
+          <w:tblHeader/>
+        </w:trPr>
+        <w:tc>
+          <w:tcPr>
+            <w:tcW w:w="1791" w:type="dxa"/>
+            <w:shd w:val="clear" w:color="auto" w:fill="F2F2F2" w:themeFill="background1" w:themeFillShade="F2"/>
+          </w:tcPr>
+          <w:p>
+            <w:pPr>
+              <w:pStyle w:val="Heading4"/>
+              <w:rPr>
+                <w:rFonts w:ascii="Verdana" w:hAnsi="Verdana"/>
+                <w:b/>
+                <w:i w:val="0"/>
+                <w:sz w:val="22"/>
+              </w:rPr>
+            </w:pPr>
+            <w:r>
+              <w:rPr>
+                <w:rFonts w:ascii="Verdana" w:hAnsi="Verdana"/>
+                <w:b/>
+                <w:i w:val="0"/>
+                <w:sz w:val="22"/>
+              </w:rPr>
+              <w:t>Objective 3</w:t>
+            </w:r>
+          </w:p>
+        </w:tc>
+        <w:tc>
+          <w:tcPr>
+            <w:tcW w:w="8222" w:type="dxa"/>
+            <w:shd w:val="clear" w:color="auto" w:fill="auto"/>
+          </w:tcPr>
+          <w:p>
+            <w:pPr>
+              <w:rPr>
+                <w:rFonts w:ascii="Verdana" w:hAnsi="Verdana"/>
+              </w:rPr>
+            </w:pPr>
+            <w:r>
+              <w:rPr>
+                <w:rFonts w:ascii="Verdana" w:hAnsi="Verdana"/>
+              </w:rPr>
+              <w:t>Create different biomes and environments</w:t>
+            </w:r>
+          </w:p>
+        </w:tc>
+      </w:tr>
+      <w:tr>
+        <w:trPr>
+          <w:cantSplit/>
+          <w:tblHeader/>
+        </w:trPr>
+        <w:tc>
+          <w:tcPr>
+            <w:tcW w:w="1791" w:type="dxa"/>
+            <w:shd w:val="clear" w:color="auto" w:fill="F2F2F2" w:themeFill="background1" w:themeFillShade="F2"/>
+          </w:tcPr>
+          <w:p>
+            <w:pPr>
+              <w:pStyle w:val="Heading4"/>
+              <w:rPr>
+                <w:rFonts w:ascii="Verdana" w:hAnsi="Verdana"/>
+                <w:b/>
+                <w:i w:val="0"/>
+                <w:sz w:val="22"/>
+              </w:rPr>
+            </w:pPr>
+            <w:r>
+              <w:rPr>
+                <w:rFonts w:ascii="Verdana" w:hAnsi="Verdana"/>
+                <w:b/>
+                <w:i w:val="0"/>
+                <w:sz w:val="22"/>
+              </w:rPr>
+              <w:t xml:space="preserve">Objective 4 </w:t>
+            </w:r>
+          </w:p>
+        </w:tc>
+        <w:tc>
+          <w:tcPr>
+            <w:tcW w:w="8222" w:type="dxa"/>
+            <w:shd w:val="clear" w:color="auto" w:fill="auto"/>
+          </w:tcPr>
+          <w:p>
+            <w:pPr>
+              <w:rPr>
+                <w:rFonts w:ascii="Verdana" w:hAnsi="Verdana"/>
+              </w:rPr>
+            </w:pPr>
+            <w:r>
+              <w:rPr>
+                <w:rFonts w:ascii="Verdana" w:hAnsi="Verdana"/>
+              </w:rPr>
+              <w:t>Implement the effects of the environments on scents</w:t>
+            </w:r>
+          </w:p>
+        </w:tc>
+      </w:tr>
+      <w:tr>
+        <w:trPr>
+          <w:cantSplit/>
+          <w:tblHeader/>
+        </w:trPr>
+        <w:tc>
+          <w:tcPr>
+            <w:tcW w:w="1791" w:type="dxa"/>
+            <w:shd w:val="clear" w:color="auto" w:fill="F2F2F2" w:themeFill="background1" w:themeFillShade="F2"/>
+          </w:tcPr>
+          <w:p>
+            <w:pPr>
+              <w:pStyle w:val="Heading4"/>
+              <w:rPr>
+                <w:rFonts w:ascii="Verdana" w:hAnsi="Verdana"/>
+                <w:b/>
+                <w:i w:val="0"/>
+                <w:sz w:val="22"/>
+              </w:rPr>
+            </w:pPr>
+            <w:r>
+              <w:rPr>
+                <w:rFonts w:ascii="Verdana" w:hAnsi="Verdana"/>
+                <w:b/>
+                <w:i w:val="0"/>
+                <w:sz w:val="22"/>
+              </w:rPr>
+              <w:t>Objective 5</w:t>
+            </w:r>
+          </w:p>
+        </w:tc>
+        <w:tc>
+          <w:tcPr>
+            <w:tcW w:w="8222" w:type="dxa"/>
+            <w:shd w:val="clear" w:color="auto" w:fill="auto"/>
+          </w:tcPr>
+          <w:p>
+            <w:pPr>
+              <w:rPr>
+                <w:rFonts w:ascii="Verdana" w:hAnsi="Verdana"/>
+              </w:rPr>
+            </w:pPr>
+            <w:r>
+              <w:rPr>
+                <w:rFonts w:ascii="Verdana" w:hAnsi="Verdana"/>
+              </w:rPr>
+              <w:t>Create game that allows the player to run through the level and demonstrate the differences between the scents</w:t>
+            </w:r>
+          </w:p>
+        </w:tc>
+      </w:tr>
+    </w:tbl>
+    <w:p/>
     <w:p>
       <w:r>
         <w:br w:type="page"/>
@@ -922,7 +1232,7 @@
           <w:rPr>
             <w:noProof/>
           </w:rPr>
-          <w:t>8</w:t>
+          <w:t>5</w:t>
         </w:r>
         <w:r>
           <w:rPr>
@@ -1123,7 +1433,7 @@
     <w:lsdException w:name="heading 1" w:semiHidden="0" w:uiPriority="9" w:unhideWhenUsed="0" w:qFormat="1"/>
     <w:lsdException w:name="heading 2" w:uiPriority="9" w:qFormat="1"/>
     <w:lsdException w:name="heading 3" w:uiPriority="9" w:qFormat="1"/>
-    <w:lsdException w:name="heading 4" w:uiPriority="9" w:qFormat="1"/>
+    <w:lsdException w:name="heading 4" w:uiPriority="0" w:qFormat="1"/>
     <w:lsdException w:name="heading 5" w:uiPriority="9" w:qFormat="1"/>
     <w:lsdException w:name="heading 6" w:uiPriority="9" w:qFormat="1"/>
     <w:lsdException w:name="heading 7" w:uiPriority="9" w:qFormat="1"/>
@@ -1284,6 +1594,26 @@
       <w:szCs w:val="28"/>
     </w:rPr>
   </w:style>
+  <w:style w:type="paragraph" w:styleId="Heading4">
+    <w:name w:val="heading 4"/>
+    <w:basedOn w:val="Normal"/>
+    <w:next w:val="Normal"/>
+    <w:link w:val="Heading4Char"/>
+    <w:qFormat/>
+    <w:rsid w:val="00E3175F"/>
+    <w:pPr>
+      <w:keepNext/>
+      <w:spacing w:before="60" w:after="60" w:line="240" w:lineRule="auto"/>
+      <w:outlineLvl w:val="3"/>
+    </w:pPr>
+    <w:rPr>
+      <w:rFonts w:ascii="Arial" w:eastAsia="Times New Roman" w:hAnsi="Arial" w:cs="Times New Roman"/>
+      <w:i/>
+      <w:sz w:val="18"/>
+      <w:szCs w:val="20"/>
+      <w:lang w:val="en-US"/>
+    </w:rPr>
+  </w:style>
   <w:style w:type="character" w:default="1" w:styleId="DefaultParagraphFont">
     <w:name w:val="Default Paragraph Font"/>
     <w:uiPriority w:val="1"/>
@@ -1522,6 +1852,19 @@
       <w:lang w:val="en-US" w:eastAsia="ja-JP"/>
     </w:rPr>
   </w:style>
+  <w:style w:type="character" w:customStyle="1" w:styleId="Heading4Char">
+    <w:name w:val="Heading 4 Char"/>
+    <w:basedOn w:val="DefaultParagraphFont"/>
+    <w:link w:val="Heading4"/>
+    <w:rsid w:val="00E3175F"/>
+    <w:rPr>
+      <w:rFonts w:ascii="Arial" w:eastAsia="Times New Roman" w:hAnsi="Arial" w:cs="Times New Roman"/>
+      <w:i/>
+      <w:sz w:val="18"/>
+      <w:szCs w:val="20"/>
+      <w:lang w:val="en-US"/>
+    </w:rPr>
+  </w:style>
 </w:styles>
 </file>
 
@@ -1547,7 +1890,7 @@
     <w:lsdException w:name="heading 1" w:semiHidden="0" w:uiPriority="9" w:unhideWhenUsed="0" w:qFormat="1"/>
     <w:lsdException w:name="heading 2" w:uiPriority="9" w:qFormat="1"/>
     <w:lsdException w:name="heading 3" w:uiPriority="9" w:qFormat="1"/>
-    <w:lsdException w:name="heading 4" w:uiPriority="9" w:qFormat="1"/>
+    <w:lsdException w:name="heading 4" w:uiPriority="0" w:qFormat="1"/>
     <w:lsdException w:name="heading 5" w:uiPriority="9" w:qFormat="1"/>
     <w:lsdException w:name="heading 6" w:uiPriority="9" w:qFormat="1"/>
     <w:lsdException w:name="heading 7" w:uiPriority="9" w:qFormat="1"/>
@@ -1708,6 +2051,26 @@
       <w:szCs w:val="28"/>
     </w:rPr>
   </w:style>
+  <w:style w:type="paragraph" w:styleId="Heading4">
+    <w:name w:val="heading 4"/>
+    <w:basedOn w:val="Normal"/>
+    <w:next w:val="Normal"/>
+    <w:link w:val="Heading4Char"/>
+    <w:qFormat/>
+    <w:rsid w:val="00E3175F"/>
+    <w:pPr>
+      <w:keepNext/>
+      <w:spacing w:before="60" w:after="60" w:line="240" w:lineRule="auto"/>
+      <w:outlineLvl w:val="3"/>
+    </w:pPr>
+    <w:rPr>
+      <w:rFonts w:ascii="Arial" w:eastAsia="Times New Roman" w:hAnsi="Arial" w:cs="Times New Roman"/>
+      <w:i/>
+      <w:sz w:val="18"/>
+      <w:szCs w:val="20"/>
+      <w:lang w:val="en-US"/>
+    </w:rPr>
+  </w:style>
   <w:style w:type="character" w:default="1" w:styleId="DefaultParagraphFont">
     <w:name w:val="Default Paragraph Font"/>
     <w:uiPriority w:val="1"/>
@@ -1944,6 +2307,19 @@
     <w:rPr>
       <w:rFonts w:eastAsiaTheme="minorEastAsia"/>
       <w:lang w:val="en-US" w:eastAsia="ja-JP"/>
+    </w:rPr>
+  </w:style>
+  <w:style w:type="character" w:customStyle="1" w:styleId="Heading4Char">
+    <w:name w:val="Heading 4 Char"/>
+    <w:basedOn w:val="DefaultParagraphFont"/>
+    <w:link w:val="Heading4"/>
+    <w:rsid w:val="00E3175F"/>
+    <w:rPr>
+      <w:rFonts w:ascii="Arial" w:eastAsia="Times New Roman" w:hAnsi="Arial" w:cs="Times New Roman"/>
+      <w:i/>
+      <w:sz w:val="18"/>
+      <w:szCs w:val="20"/>
+      <w:lang w:val="en-US"/>
     </w:rPr>
   </w:style>
 </w:styles>
@@ -1974,32 +2350,6 @@
           </w:pPr>
           <w:r>
             <w:t>Type chapter title (level 1)</w:t>
-          </w:r>
-        </w:p>
-      </w:docPartBody>
-    </w:docPart>
-    <w:docPart>
-      <w:docPartPr>
-        <w:name w:val="F709A9281ABB479BB1122D99EF37B0CD"/>
-        <w:category>
-          <w:name w:val="General"/>
-          <w:gallery w:val="placeholder"/>
-        </w:category>
-        <w:types>
-          <w:type w:val="bbPlcHdr"/>
-        </w:types>
-        <w:behaviors>
-          <w:behavior w:val="content"/>
-        </w:behaviors>
-        <w:guid w:val="{D079C974-8534-4309-A368-9C8014C107C4}"/>
-      </w:docPartPr>
-      <w:docPartBody>
-        <w:p>
-          <w:pPr>
-            <w:pStyle w:val="F709A9281ABB479BB1122D99EF37B0CD"/>
-          </w:pPr>
-          <w:r>
-            <w:t>Type chapter title (level 2)</w:t>
           </w:r>
         </w:p>
       </w:docPartBody>
@@ -2060,12 +2410,20 @@
     <w:pitch w:val="variable"/>
     <w:sig w:usb0="00000003" w:usb1="288F0000" w:usb2="00000016" w:usb3="00000000" w:csb0="00040001" w:csb1="00000000"/>
   </w:font>
+  <w:font w:name="Arial">
+    <w:panose1 w:val="020B0604020202020204"/>
+    <w:charset w:val="00"/>
+    <w:family w:val="swiss"/>
+    <w:pitch w:val="variable"/>
+    <w:sig w:usb0="E0002EFF" w:usb1="C0007843" w:usb2="00000009" w:usb3="00000000" w:csb0="000001FF" w:csb1="00000000"/>
+  </w:font>
   <w:font w:name="Tahoma">
     <w:panose1 w:val="020B0604030504040204"/>
     <w:charset w:val="00"/>
     <w:family w:val="swiss"/>
+    <w:notTrueType/>
     <w:pitch w:val="variable"/>
-    <w:sig w:usb0="E1002EFF" w:usb1="C000605B" w:usb2="00000029" w:usb3="00000000" w:csb0="000101FF" w:csb1="00000000"/>
+    <w:sig w:usb0="00000003" w:usb1="00000000" w:usb2="00000000" w:usb3="00000000" w:csb0="00000001" w:csb1="00000000"/>
   </w:font>
   <w:font w:name="Blackadder ITC">
     <w:panose1 w:val="04020505051007020D02"/>
@@ -2080,6 +2438,13 @@
     <w:family w:val="script"/>
     <w:pitch w:val="variable"/>
     <w:sig w:usb0="00000003" w:usb1="00000000" w:usb2="00000000" w:usb3="00000000" w:csb0="00000001" w:csb1="00000000"/>
+  </w:font>
+  <w:font w:name="Verdana">
+    <w:panose1 w:val="020B0604030504040204"/>
+    <w:charset w:val="00"/>
+    <w:family w:val="swiss"/>
+    <w:pitch w:val="variable"/>
+    <w:sig w:usb0="A10006FF" w:usb1="4000205B" w:usb2="00000010" w:usb3="00000000" w:csb0="0000019F" w:csb1="00000000"/>
   </w:font>
 </w:fonts>
 </file>
@@ -2100,6 +2465,8 @@
     <w:rsidRoot w:val="004E6709"/>
     <w:rsid w:val="003A3D09"/>
     <w:rsid w:val="004E6709"/>
+    <w:rsid w:val="00627249"/>
+    <w:rsid w:val="00916841"/>
   </w:rsids>
   <m:mathPr>
     <m:mathFont m:val="Cambria Math"/>
@@ -2822,7 +3189,7 @@
 </file>
 
 <file path=customXml/itemProps1.xml><?xml version="1.0" encoding="utf-8"?>
-<ds:datastoreItem xmlns:ds="http://schemas.openxmlformats.org/officeDocument/2006/customXml" ds:itemID="{50D5A79B-4302-4ACA-92CE-2EDE93FC58F6}">
+<ds:datastoreItem xmlns:ds="http://schemas.openxmlformats.org/officeDocument/2006/customXml" ds:itemID="{42A32425-EEEC-406A-B4B5-8687CE3C2599}">
   <ds:schemaRefs>
     <ds:schemaRef ds:uri="http://schemas.openxmlformats.org/officeDocument/2006/bibliography"/>
   </ds:schemaRefs>

</xml_diff>